<commit_message>
Add Resolución Práctica 3 DIT v3 y XML cambiado a TEI LITE
</commit_message>
<xml_diff>
--- a/Descubrimiento_Infomacion_Textos/Tema3/Resolución_Practica_3.docx
+++ b/Descubrimiento_Infomacion_Textos/Tema3/Resolución_Practica_3.docx
@@ -1,6 +1,6 @@
 
 <file path=word/document.xml><?xml version="1.0" encoding="utf-8"?>
-<w:document xmlns:wpc="http://schemas.microsoft.com/office/word/2010/wordprocessingCanvas" xmlns:mc="http://schemas.openxmlformats.org/markup-compatibility/2006" xmlns:o="urn:schemas-microsoft-com:office:office" xmlns:r="http://schemas.openxmlformats.org/officeDocument/2006/relationships" xmlns:m="http://schemas.openxmlformats.org/officeDocument/2006/math" xmlns:v="urn:schemas-microsoft-com:vml" xmlns:wp14="http://schemas.microsoft.com/office/word/2010/wordprocessingDrawing" xmlns:wp="http://schemas.openxmlformats.org/drawingml/2006/wordprocessingDrawing" xmlns:w10="urn:schemas-microsoft-com:office:word" xmlns:w="http://schemas.openxmlformats.org/wordprocessingml/2006/main" xmlns:w14="http://schemas.microsoft.com/office/word/2010/wordml" xmlns:w15="http://schemas.microsoft.com/office/word/2012/wordml" xmlns:wpg="http://schemas.microsoft.com/office/word/2010/wordprocessingGroup" xmlns:wpi="http://schemas.microsoft.com/office/word/2010/wordprocessingInk" xmlns:wne="http://schemas.microsoft.com/office/word/2006/wordml" xmlns:wps="http://schemas.microsoft.com/office/word/2010/wordprocessingShape" mc:Ignorable="w14 w15 wp14">
+<w:document xmlns:wpc="http://schemas.microsoft.com/office/word/2010/wordprocessingCanvas" xmlns:cx="http://schemas.microsoft.com/office/drawing/2014/chartex" xmlns:cx1="http://schemas.microsoft.com/office/drawing/2015/9/8/chartex" xmlns:mc="http://schemas.openxmlformats.org/markup-compatibility/2006" xmlns:o="urn:schemas-microsoft-com:office:office" xmlns:r="http://schemas.openxmlformats.org/officeDocument/2006/relationships" xmlns:m="http://schemas.openxmlformats.org/officeDocument/2006/math" xmlns:v="urn:schemas-microsoft-com:vml" xmlns:wp14="http://schemas.microsoft.com/office/word/2010/wordprocessingDrawing" xmlns:wp="http://schemas.openxmlformats.org/drawingml/2006/wordprocessingDrawing" xmlns:w10="urn:schemas-microsoft-com:office:word" xmlns:w="http://schemas.openxmlformats.org/wordprocessingml/2006/main" xmlns:w14="http://schemas.microsoft.com/office/word/2010/wordml" xmlns:w15="http://schemas.microsoft.com/office/word/2012/wordml" xmlns:w16se="http://schemas.microsoft.com/office/word/2015/wordml/symex" xmlns:wpg="http://schemas.microsoft.com/office/word/2010/wordprocessingGroup" xmlns:wpi="http://schemas.microsoft.com/office/word/2010/wordprocessingInk" xmlns:wne="http://schemas.microsoft.com/office/word/2006/wordml" xmlns:wps="http://schemas.microsoft.com/office/word/2010/wordprocessingShape" mc:Ignorable="w14 w15 w16se wp14">
   <w:body>
     <w:sdt>
       <w:sdtPr>
@@ -59,7 +59,7 @@
                 <w:sdtContent>
                   <w:p>
                     <w:pPr>
-                      <w:pStyle w:val="Puesto"/>
+                      <w:pStyle w:val="Ttulo"/>
                       <w:jc w:val="center"/>
                       <w:rPr>
                         <w:sz w:val="96"/>
@@ -222,7 +222,6 @@
               <w14:ligatures w14:val="standardContextual"/>
               <w14:cntxtAlts/>
             </w:rPr>
-            <w:lastRenderedPageBreak/>
             <w:br w:type="page"/>
           </w:r>
         </w:p>
@@ -242,7 +241,7 @@
       <w:sdtContent>
         <w:p>
           <w:pPr>
-            <w:pStyle w:val="Puesto"/>
+            <w:pStyle w:val="Ttulo"/>
           </w:pPr>
           <w:r>
             <w:t>Descubrimiento de información en textos</w:t>
@@ -292,7 +291,7 @@
       <w:sdtContent>
         <w:p>
           <w:pPr>
-            <w:pStyle w:val="TtulodeTDC"/>
+            <w:pStyle w:val="TtuloTDC"/>
           </w:pPr>
           <w:r>
             <w:t>Contenido</w:t>
@@ -317,7 +316,7 @@
           <w:r>
             <w:fldChar w:fldCharType="separate"/>
           </w:r>
-          <w:hyperlink w:anchor="_Toc502696683" w:history="1">
+          <w:hyperlink w:anchor="_Toc503207075" w:history="1">
             <w:r>
               <w:rPr>
                 <w:rStyle w:val="Hipervnculo"/>
@@ -344,7 +343,7 @@
                 <w:noProof/>
                 <w:webHidden/>
               </w:rPr>
-              <w:instrText xml:space="preserve"> PAGEREF _Toc502696683 \h </w:instrText>
+              <w:instrText xml:space="preserve"> PAGEREF _Toc503207075 \h </w:instrText>
             </w:r>
             <w:r>
               <w:rPr>
@@ -385,13 +384,13 @@
               <w:noProof/>
             </w:rPr>
           </w:pPr>
-          <w:hyperlink w:anchor="_Toc502696684" w:history="1">
+          <w:hyperlink w:anchor="_Toc503207076" w:history="1">
             <w:r>
               <w:rPr>
                 <w:rStyle w:val="Hipervnculo"/>
                 <w:noProof/>
               </w:rPr>
-              <w:t>Descripción de los corpus</w:t>
+              <w:t>Apartado 1</w:t>
             </w:r>
             <w:r>
               <w:rPr>
@@ -412,7 +411,7 @@
                 <w:noProof/>
                 <w:webHidden/>
               </w:rPr>
-              <w:instrText xml:space="preserve"> PAGEREF _Toc502696684 \h </w:instrText>
+              <w:instrText xml:space="preserve"> PAGEREF _Toc503207076 \h </w:instrText>
             </w:r>
             <w:r>
               <w:rPr>
@@ -445,7 +444,7 @@
         </w:p>
         <w:p>
           <w:pPr>
-            <w:pStyle w:val="TDC2"/>
+            <w:pStyle w:val="TDC1"/>
             <w:tabs>
               <w:tab w:val="right" w:leader="dot" w:pos="9797"/>
             </w:tabs>
@@ -453,13 +452,13 @@
               <w:noProof/>
             </w:rPr>
           </w:pPr>
-          <w:hyperlink w:anchor="_Toc502696685" w:history="1">
+          <w:hyperlink w:anchor="_Toc503207077" w:history="1">
             <w:r>
               <w:rPr>
                 <w:rStyle w:val="Hipervnculo"/>
                 <w:noProof/>
               </w:rPr>
-              <w:t>Brown Corpus</w:t>
+              <w:t>Apartado 2</w:t>
             </w:r>
             <w:r>
               <w:rPr>
@@ -480,76 +479,7 @@
                 <w:noProof/>
                 <w:webHidden/>
               </w:rPr>
-              <w:instrText xml:space="preserve"> PAGEREF _Toc502696685 \h </w:instrText>
-            </w:r>
-            <w:r>
-              <w:rPr>
-                <w:noProof/>
-                <w:webHidden/>
-              </w:rPr>
-            </w:r>
-            <w:r>
-              <w:rPr>
-                <w:noProof/>
-                <w:webHidden/>
-              </w:rPr>
-              <w:fldChar w:fldCharType="separate"/>
-            </w:r>
-            <w:r>
-              <w:rPr>
-                <w:noProof/>
-                <w:webHidden/>
-              </w:rPr>
-              <w:t>3</w:t>
-            </w:r>
-            <w:r>
-              <w:rPr>
-                <w:noProof/>
-                <w:webHidden/>
-              </w:rPr>
-              <w:fldChar w:fldCharType="end"/>
-            </w:r>
-          </w:hyperlink>
-        </w:p>
-        <w:p>
-          <w:pPr>
-            <w:pStyle w:val="TDC2"/>
-            <w:tabs>
-              <w:tab w:val="right" w:leader="dot" w:pos="9797"/>
-            </w:tabs>
-            <w:rPr>
-              <w:noProof/>
-            </w:rPr>
-          </w:pPr>
-          <w:hyperlink w:anchor="_Toc502696686" w:history="1">
-            <w:r>
-              <w:rPr>
-                <w:rStyle w:val="Hipervnculo"/>
-                <w:noProof/>
-                <w:lang w:val="en-US"/>
-              </w:rPr>
-              <w:t>Sussane Corpus</w:t>
-            </w:r>
-            <w:r>
-              <w:rPr>
-                <w:noProof/>
-                <w:webHidden/>
-              </w:rPr>
-              <w:tab/>
-            </w:r>
-            <w:r>
-              <w:rPr>
-                <w:noProof/>
-                <w:webHidden/>
-              </w:rPr>
-              <w:fldChar w:fldCharType="begin"/>
-            </w:r>
-            <w:r>
-              <w:rPr>
-                <w:noProof/>
-                <w:webHidden/>
-              </w:rPr>
-              <w:instrText xml:space="preserve"> PAGEREF _Toc502696686 \h </w:instrText>
+              <w:instrText xml:space="preserve"> PAGEREF _Toc503207077 \h </w:instrText>
             </w:r>
             <w:r>
               <w:rPr>
@@ -582,7 +512,7 @@
         </w:p>
         <w:p>
           <w:pPr>
-            <w:pStyle w:val="TDC2"/>
+            <w:pStyle w:val="TDC1"/>
             <w:tabs>
               <w:tab w:val="right" w:leader="dot" w:pos="9797"/>
             </w:tabs>
@@ -590,13 +520,13 @@
               <w:noProof/>
             </w:rPr>
           </w:pPr>
-          <w:hyperlink w:anchor="_Toc502696687" w:history="1">
+          <w:hyperlink w:anchor="_Toc503207078" w:history="1">
             <w:r>
               <w:rPr>
                 <w:rStyle w:val="Hipervnculo"/>
                 <w:noProof/>
               </w:rPr>
-              <w:t>Penn Treebank</w:t>
+              <w:t>Apartado 3</w:t>
             </w:r>
             <w:r>
               <w:rPr>
@@ -617,7 +547,7 @@
                 <w:noProof/>
                 <w:webHidden/>
               </w:rPr>
-              <w:instrText xml:space="preserve"> PAGEREF _Toc502696687 \h </w:instrText>
+              <w:instrText xml:space="preserve"> PAGEREF _Toc503207078 \h </w:instrText>
             </w:r>
             <w:r>
               <w:rPr>
@@ -658,13 +588,13 @@
               <w:noProof/>
             </w:rPr>
           </w:pPr>
-          <w:hyperlink w:anchor="_Toc502696688" w:history="1">
+          <w:hyperlink w:anchor="_Toc503207079" w:history="1">
             <w:r>
               <w:rPr>
                 <w:rStyle w:val="Hipervnculo"/>
                 <w:noProof/>
               </w:rPr>
-              <w:t>Comparativa de distintos aspectos</w:t>
+              <w:t>Bibliografía</w:t>
             </w:r>
             <w:r>
               <w:rPr>
@@ -685,7 +615,7 @@
                 <w:noProof/>
                 <w:webHidden/>
               </w:rPr>
-              <w:instrText xml:space="preserve"> PAGEREF _Toc502696688 \h </w:instrText>
+              <w:instrText xml:space="preserve"> PAGEREF _Toc503207079 \h </w:instrText>
             </w:r>
             <w:r>
               <w:rPr>
@@ -717,482 +647,6 @@
           </w:hyperlink>
         </w:p>
         <w:p>
-          <w:pPr>
-            <w:pStyle w:val="TDC2"/>
-            <w:tabs>
-              <w:tab w:val="right" w:leader="dot" w:pos="9797"/>
-            </w:tabs>
-            <w:rPr>
-              <w:noProof/>
-            </w:rPr>
-          </w:pPr>
-          <w:hyperlink w:anchor="_Toc502696689" w:history="1">
-            <w:r>
-              <w:rPr>
-                <w:rStyle w:val="Hipervnculo"/>
-                <w:noProof/>
-              </w:rPr>
-              <w:t>Tipo de etiquetado</w:t>
-            </w:r>
-            <w:r>
-              <w:rPr>
-                <w:noProof/>
-                <w:webHidden/>
-              </w:rPr>
-              <w:tab/>
-            </w:r>
-            <w:r>
-              <w:rPr>
-                <w:noProof/>
-                <w:webHidden/>
-              </w:rPr>
-              <w:fldChar w:fldCharType="begin"/>
-            </w:r>
-            <w:r>
-              <w:rPr>
-                <w:noProof/>
-                <w:webHidden/>
-              </w:rPr>
-              <w:instrText xml:space="preserve"> PAGEREF _Toc502696689 \h </w:instrText>
-            </w:r>
-            <w:r>
-              <w:rPr>
-                <w:noProof/>
-                <w:webHidden/>
-              </w:rPr>
-            </w:r>
-            <w:r>
-              <w:rPr>
-                <w:noProof/>
-                <w:webHidden/>
-              </w:rPr>
-              <w:fldChar w:fldCharType="separate"/>
-            </w:r>
-            <w:r>
-              <w:rPr>
-                <w:noProof/>
-                <w:webHidden/>
-              </w:rPr>
-              <w:t>6</w:t>
-            </w:r>
-            <w:r>
-              <w:rPr>
-                <w:noProof/>
-                <w:webHidden/>
-              </w:rPr>
-              <w:fldChar w:fldCharType="end"/>
-            </w:r>
-          </w:hyperlink>
-        </w:p>
-        <w:p>
-          <w:pPr>
-            <w:pStyle w:val="TDC2"/>
-            <w:tabs>
-              <w:tab w:val="right" w:leader="dot" w:pos="9797"/>
-            </w:tabs>
-            <w:rPr>
-              <w:noProof/>
-            </w:rPr>
-          </w:pPr>
-          <w:hyperlink w:anchor="_Toc502696690" w:history="1">
-            <w:r>
-              <w:rPr>
-                <w:rStyle w:val="Hipervnculo"/>
-                <w:noProof/>
-              </w:rPr>
-              <w:t>Tamaño del corpus</w:t>
-            </w:r>
-            <w:r>
-              <w:rPr>
-                <w:noProof/>
-                <w:webHidden/>
-              </w:rPr>
-              <w:tab/>
-            </w:r>
-            <w:r>
-              <w:rPr>
-                <w:noProof/>
-                <w:webHidden/>
-              </w:rPr>
-              <w:fldChar w:fldCharType="begin"/>
-            </w:r>
-            <w:r>
-              <w:rPr>
-                <w:noProof/>
-                <w:webHidden/>
-              </w:rPr>
-              <w:instrText xml:space="preserve"> PAGEREF _Toc502696690 \h </w:instrText>
-            </w:r>
-            <w:r>
-              <w:rPr>
-                <w:noProof/>
-                <w:webHidden/>
-              </w:rPr>
-            </w:r>
-            <w:r>
-              <w:rPr>
-                <w:noProof/>
-                <w:webHidden/>
-              </w:rPr>
-              <w:fldChar w:fldCharType="separate"/>
-            </w:r>
-            <w:r>
-              <w:rPr>
-                <w:noProof/>
-                <w:webHidden/>
-              </w:rPr>
-              <w:t>6</w:t>
-            </w:r>
-            <w:r>
-              <w:rPr>
-                <w:noProof/>
-                <w:webHidden/>
-              </w:rPr>
-              <w:fldChar w:fldCharType="end"/>
-            </w:r>
-          </w:hyperlink>
-        </w:p>
-        <w:p>
-          <w:pPr>
-            <w:pStyle w:val="TDC2"/>
-            <w:tabs>
-              <w:tab w:val="right" w:leader="dot" w:pos="9797"/>
-            </w:tabs>
-            <w:rPr>
-              <w:noProof/>
-            </w:rPr>
-          </w:pPr>
-          <w:hyperlink w:anchor="_Toc502696691" w:history="1">
-            <w:r>
-              <w:rPr>
-                <w:rStyle w:val="Hipervnculo"/>
-                <w:noProof/>
-              </w:rPr>
-              <w:t>Tamaño del conjunto de etiquetas</w:t>
-            </w:r>
-            <w:r>
-              <w:rPr>
-                <w:noProof/>
-                <w:webHidden/>
-              </w:rPr>
-              <w:tab/>
-            </w:r>
-            <w:r>
-              <w:rPr>
-                <w:noProof/>
-                <w:webHidden/>
-              </w:rPr>
-              <w:fldChar w:fldCharType="begin"/>
-            </w:r>
-            <w:r>
-              <w:rPr>
-                <w:noProof/>
-                <w:webHidden/>
-              </w:rPr>
-              <w:instrText xml:space="preserve"> PAGEREF _Toc502696691 \h </w:instrText>
-            </w:r>
-            <w:r>
-              <w:rPr>
-                <w:noProof/>
-                <w:webHidden/>
-              </w:rPr>
-            </w:r>
-            <w:r>
-              <w:rPr>
-                <w:noProof/>
-                <w:webHidden/>
-              </w:rPr>
-              <w:fldChar w:fldCharType="separate"/>
-            </w:r>
-            <w:r>
-              <w:rPr>
-                <w:noProof/>
-                <w:webHidden/>
-              </w:rPr>
-              <w:t>6</w:t>
-            </w:r>
-            <w:r>
-              <w:rPr>
-                <w:noProof/>
-                <w:webHidden/>
-              </w:rPr>
-              <w:fldChar w:fldCharType="end"/>
-            </w:r>
-          </w:hyperlink>
-        </w:p>
-        <w:p>
-          <w:pPr>
-            <w:pStyle w:val="TDC2"/>
-            <w:tabs>
-              <w:tab w:val="right" w:leader="dot" w:pos="9797"/>
-            </w:tabs>
-            <w:rPr>
-              <w:noProof/>
-            </w:rPr>
-          </w:pPr>
-          <w:hyperlink w:anchor="_Toc502696692" w:history="1">
-            <w:r>
-              <w:rPr>
-                <w:rStyle w:val="Hipervnculo"/>
-                <w:noProof/>
-              </w:rPr>
-              <w:t>Temáticas incluidas</w:t>
-            </w:r>
-            <w:r>
-              <w:rPr>
-                <w:noProof/>
-                <w:webHidden/>
-              </w:rPr>
-              <w:tab/>
-            </w:r>
-            <w:r>
-              <w:rPr>
-                <w:noProof/>
-                <w:webHidden/>
-              </w:rPr>
-              <w:fldChar w:fldCharType="begin"/>
-            </w:r>
-            <w:r>
-              <w:rPr>
-                <w:noProof/>
-                <w:webHidden/>
-              </w:rPr>
-              <w:instrText xml:space="preserve"> PAGEREF _Toc502696692 \h </w:instrText>
-            </w:r>
-            <w:r>
-              <w:rPr>
-                <w:noProof/>
-                <w:webHidden/>
-              </w:rPr>
-            </w:r>
-            <w:r>
-              <w:rPr>
-                <w:noProof/>
-                <w:webHidden/>
-              </w:rPr>
-              <w:fldChar w:fldCharType="separate"/>
-            </w:r>
-            <w:r>
-              <w:rPr>
-                <w:noProof/>
-                <w:webHidden/>
-              </w:rPr>
-              <w:t>7</w:t>
-            </w:r>
-            <w:r>
-              <w:rPr>
-                <w:noProof/>
-                <w:webHidden/>
-              </w:rPr>
-              <w:fldChar w:fldCharType="end"/>
-            </w:r>
-          </w:hyperlink>
-        </w:p>
-        <w:p>
-          <w:pPr>
-            <w:pStyle w:val="TDC2"/>
-            <w:tabs>
-              <w:tab w:val="right" w:leader="dot" w:pos="9797"/>
-            </w:tabs>
-            <w:rPr>
-              <w:noProof/>
-            </w:rPr>
-          </w:pPr>
-          <w:hyperlink w:anchor="_Toc502696693" w:history="1">
-            <w:r>
-              <w:rPr>
-                <w:rStyle w:val="Hipervnculo"/>
-                <w:noProof/>
-              </w:rPr>
-              <w:t>Procedencia</w:t>
-            </w:r>
-            <w:r>
-              <w:rPr>
-                <w:noProof/>
-                <w:webHidden/>
-              </w:rPr>
-              <w:tab/>
-            </w:r>
-            <w:r>
-              <w:rPr>
-                <w:noProof/>
-                <w:webHidden/>
-              </w:rPr>
-              <w:fldChar w:fldCharType="begin"/>
-            </w:r>
-            <w:r>
-              <w:rPr>
-                <w:noProof/>
-                <w:webHidden/>
-              </w:rPr>
-              <w:instrText xml:space="preserve"> PAGEREF _Toc502696693 \h </w:instrText>
-            </w:r>
-            <w:r>
-              <w:rPr>
-                <w:noProof/>
-                <w:webHidden/>
-              </w:rPr>
-            </w:r>
-            <w:r>
-              <w:rPr>
-                <w:noProof/>
-                <w:webHidden/>
-              </w:rPr>
-              <w:fldChar w:fldCharType="separate"/>
-            </w:r>
-            <w:r>
-              <w:rPr>
-                <w:noProof/>
-                <w:webHidden/>
-              </w:rPr>
-              <w:t>8</w:t>
-            </w:r>
-            <w:r>
-              <w:rPr>
-                <w:noProof/>
-                <w:webHidden/>
-              </w:rPr>
-              <w:fldChar w:fldCharType="end"/>
-            </w:r>
-          </w:hyperlink>
-        </w:p>
-        <w:p>
-          <w:pPr>
-            <w:pStyle w:val="TDC1"/>
-            <w:tabs>
-              <w:tab w:val="right" w:leader="dot" w:pos="9797"/>
-            </w:tabs>
-            <w:rPr>
-              <w:noProof/>
-            </w:rPr>
-          </w:pPr>
-          <w:hyperlink w:anchor="_Toc502696694" w:history="1">
-            <w:r>
-              <w:rPr>
-                <w:rStyle w:val="Hipervnculo"/>
-                <w:noProof/>
-              </w:rPr>
-              <w:t>Breve análisis de qué corpus es el más apropiado diferenciando entre el corps de Brown y el de Sussane.</w:t>
-            </w:r>
-            <w:r>
-              <w:rPr>
-                <w:noProof/>
-                <w:webHidden/>
-              </w:rPr>
-              <w:tab/>
-            </w:r>
-            <w:r>
-              <w:rPr>
-                <w:noProof/>
-                <w:webHidden/>
-              </w:rPr>
-              <w:fldChar w:fldCharType="begin"/>
-            </w:r>
-            <w:r>
-              <w:rPr>
-                <w:noProof/>
-                <w:webHidden/>
-              </w:rPr>
-              <w:instrText xml:space="preserve"> PAGEREF _Toc502696694 \h </w:instrText>
-            </w:r>
-            <w:r>
-              <w:rPr>
-                <w:noProof/>
-                <w:webHidden/>
-              </w:rPr>
-            </w:r>
-            <w:r>
-              <w:rPr>
-                <w:noProof/>
-                <w:webHidden/>
-              </w:rPr>
-              <w:fldChar w:fldCharType="separate"/>
-            </w:r>
-            <w:r>
-              <w:rPr>
-                <w:noProof/>
-                <w:webHidden/>
-              </w:rPr>
-              <w:t>9</w:t>
-            </w:r>
-            <w:r>
-              <w:rPr>
-                <w:noProof/>
-                <w:webHidden/>
-              </w:rPr>
-              <w:fldChar w:fldCharType="end"/>
-            </w:r>
-          </w:hyperlink>
-        </w:p>
-        <w:p>
-          <w:pPr>
-            <w:pStyle w:val="TDC1"/>
-            <w:tabs>
-              <w:tab w:val="right" w:leader="dot" w:pos="9797"/>
-            </w:tabs>
-            <w:rPr>
-              <w:noProof/>
-            </w:rPr>
-          </w:pPr>
-          <w:hyperlink w:anchor="_Toc502696695" w:history="1">
-            <w:r>
-              <w:rPr>
-                <w:rStyle w:val="Hipervnculo"/>
-                <w:noProof/>
-              </w:rPr>
-              <w:t>Bibliografía</w:t>
-            </w:r>
-            <w:r>
-              <w:rPr>
-                <w:noProof/>
-                <w:webHidden/>
-              </w:rPr>
-              <w:tab/>
-            </w:r>
-            <w:r>
-              <w:rPr>
-                <w:noProof/>
-                <w:webHidden/>
-              </w:rPr>
-              <w:fldChar w:fldCharType="begin"/>
-            </w:r>
-            <w:r>
-              <w:rPr>
-                <w:noProof/>
-                <w:webHidden/>
-              </w:rPr>
-              <w:instrText xml:space="preserve"> PAGEREF _Toc502696695 \h </w:instrText>
-            </w:r>
-            <w:r>
-              <w:rPr>
-                <w:noProof/>
-                <w:webHidden/>
-              </w:rPr>
-            </w:r>
-            <w:r>
-              <w:rPr>
-                <w:noProof/>
-                <w:webHidden/>
-              </w:rPr>
-              <w:fldChar w:fldCharType="separate"/>
-            </w:r>
-            <w:r>
-              <w:rPr>
-                <w:noProof/>
-                <w:webHidden/>
-              </w:rPr>
-              <w:t>10</w:t>
-            </w:r>
-            <w:r>
-              <w:rPr>
-                <w:noProof/>
-                <w:webHidden/>
-              </w:rPr>
-              <w:fldChar w:fldCharType="end"/>
-            </w:r>
-          </w:hyperlink>
-        </w:p>
-        <w:p>
           <w:r>
             <w:rPr>
               <w:b/>
@@ -1208,17 +662,19 @@
       <w:r>
         <w:br w:type="page"/>
       </w:r>
+      <w:bookmarkStart w:id="0" w:name="_GoBack"/>
+      <w:bookmarkEnd w:id="0"/>
     </w:p>
     <w:p/>
     <w:p>
       <w:pPr>
         <w:pStyle w:val="Ttulo1"/>
       </w:pPr>
-      <w:bookmarkStart w:id="0" w:name="_Toc502696683"/>
+      <w:bookmarkStart w:id="1" w:name="_Toc503207075"/>
       <w:r>
         <w:t>Descripción de la práctica</w:t>
       </w:r>
-      <w:bookmarkEnd w:id="0"/>
+      <w:bookmarkEnd w:id="1"/>
     </w:p>
     <w:p/>
     <w:p>
@@ -1327,58 +783,845 @@
       <w:pPr>
         <w:pStyle w:val="Ttulo1"/>
       </w:pPr>
+      <w:bookmarkStart w:id="2" w:name="_Toc503207076"/>
       <w:r>
         <w:lastRenderedPageBreak/>
         <w:t>Apartado 1</w:t>
       </w:r>
+      <w:bookmarkEnd w:id="2"/>
     </w:p>
     <w:p>
       <w:pPr>
         <w:ind w:firstLine="567"/>
       </w:pPr>
-      <w:r>
-        <w:t>A continuación se hará una descripción de los corpus previamente comentados:</w:t>
-      </w:r>
     </w:p>
     <w:p>
-      <w:r>
-        <w:br w:type="page"/>
-      </w:r>
+      <w:pPr>
+        <w:ind w:firstLine="567"/>
+      </w:pPr>
+      <w:r>
+        <w:t xml:space="preserve">Analizando el documento XML y comparando sus etiquetas con las referencias dada en la teoría del tema 3 de la asignatura: </w:t>
+      </w:r>
+      <w:hyperlink r:id="rId11" w:history="1">
+        <w:r>
+          <w:rPr>
+            <w:rStyle w:val="Hipervnculo"/>
+          </w:rPr>
+          <w:t>http://www.tei-c.org/Guidelines/Customization/Lite/</w:t>
+        </w:r>
+      </w:hyperlink>
+      <w:r>
+        <w:t xml:space="preserve"> y </w:t>
+      </w:r>
+      <w:hyperlink r:id="rId12" w:history="1">
+        <w:r>
+          <w:rPr>
+            <w:rStyle w:val="Hipervnculo"/>
+          </w:rPr>
+          <w:t>http://www.tei-c.org/Guidelines/Customization/Lite/</w:t>
+        </w:r>
+      </w:hyperlink>
+      <w:r>
+        <w:t xml:space="preserve"> podemos concluir sin atisbo de duda que el documento XML </w:t>
+      </w:r>
+      <w:r>
+        <w:rPr>
+          <w:b/>
+          <w:u w:val="single"/>
+        </w:rPr>
+        <w:t>NO</w:t>
+      </w:r>
+      <w:r>
+        <w:t xml:space="preserve"> está conforme con la DTD de TEI Lite. Aunque existen etiquetas que sí cumplen el DTD de TEI Lite co</w:t>
+      </w:r>
+      <w:r>
+        <w:t>mo por ejemplo la etiqueta &lt;p&gt;, &lt;</w:t>
+      </w:r>
+      <w:proofErr w:type="spellStart"/>
+      <w:r>
+        <w:t>list</w:t>
+      </w:r>
+      <w:proofErr w:type="spellEnd"/>
+      <w:r>
+        <w:t>&gt; o &lt;date&gt;</w:t>
+      </w:r>
+      <w:r>
+        <w:t xml:space="preserve">, otras muchas </w:t>
+      </w:r>
+      <w:r>
+        <w:t xml:space="preserve">no lo cumplen como son el caso, por ejemplo, de las etiquetas &lt;corpus&gt; o &lt;ITEM&gt;. Para más inri, nos encontramos con etiquetas como </w:t>
+      </w:r>
+      <w:r>
+        <w:t>&lt;encabezado&gt;, &lt;tipo&gt;,</w:t>
+      </w:r>
+      <w:r>
+        <w:t xml:space="preserve"> &lt;idioma&gt;</w:t>
+      </w:r>
+      <w:r>
+        <w:t xml:space="preserve"> o &lt;colon&gt;</w:t>
+      </w:r>
+      <w:r>
+        <w:t xml:space="preserve"> que no son la manera correcta de etiquetar</w:t>
+      </w:r>
+      <w:r>
+        <w:t xml:space="preserve"> tanto</w:t>
+      </w:r>
+      <w:r>
+        <w:t xml:space="preserve"> una cabecera en TEI Lite</w:t>
+      </w:r>
+      <w:r>
+        <w:t xml:space="preserve"> como los dos puntos, como podemos ver en el ejemplo de la página </w:t>
+      </w:r>
+      <w:hyperlink r:id="rId13" w:history="1">
+        <w:r>
+          <w:rPr>
+            <w:rStyle w:val="Hipervnculo"/>
+          </w:rPr>
+          <w:t>http://lists.xml.org/archives/xml-dev/200003/msg00310.html</w:t>
+        </w:r>
+      </w:hyperlink>
+      <w:r>
+        <w:t xml:space="preserve"> </w:t>
+      </w:r>
+      <w:r>
+        <w:t>. También, en las etiquetas &lt;</w:t>
+      </w:r>
+      <w:proofErr w:type="spellStart"/>
+      <w:r>
+        <w:t>rs</w:t>
+      </w:r>
+      <w:proofErr w:type="spellEnd"/>
+      <w:r>
+        <w:t xml:space="preserve">&gt; los atributos “id” no están escritos correctamente, las comillas siempre tienen que ser dobles para los valores de los atributos y etiquetas como &lt;seg#9&gt; o &lt;seg#10&gt; no están bien nombradas. </w:t>
+      </w:r>
+      <w:sdt>
+        <w:sdtPr>
+          <w:id w:val="611483375"/>
+          <w:citation/>
+        </w:sdtPr>
+        <w:sdtContent>
+          <w:r>
+            <w:fldChar w:fldCharType="begin"/>
+          </w:r>
+          <w:r>
+            <w:instrText xml:space="preserve"> CITATION pdf_TEI_Lite \l 3082 </w:instrText>
+          </w:r>
+          <w:r>
+            <w:fldChar w:fldCharType="separate"/>
+          </w:r>
+          <w:r>
+            <w:rPr>
+              <w:noProof/>
+            </w:rPr>
+            <w:t>[1]</w:t>
+          </w:r>
+          <w:r>
+            <w:fldChar w:fldCharType="end"/>
+          </w:r>
+        </w:sdtContent>
+      </w:sdt>
     </w:p>
     <w:p>
+      <w:r>
+        <w:br w:type="page"/>
+      </w:r>
+    </w:p>
+    <w:p>
       <w:pPr>
         <w:pStyle w:val="Ttulo1"/>
       </w:pPr>
+      <w:bookmarkStart w:id="3" w:name="_Toc503207077"/>
       <w:r>
         <w:lastRenderedPageBreak/>
         <w:t>Apartado 2</w:t>
       </w:r>
-    </w:p>
-    <w:p/>
-    <w:p/>
-    <w:p>
-      <w:r>
-        <w:br w:type="page"/>
-      </w:r>
-    </w:p>
-    <w:p>
-      <w:pPr>
-        <w:pStyle w:val="Ttulo1"/>
-      </w:pPr>
-      <w:r>
-        <w:lastRenderedPageBreak/>
-        <w:t>Apartado 3</w:t>
-      </w:r>
-      <w:bookmarkStart w:id="1" w:name="_GoBack"/>
-      <w:bookmarkEnd w:id="1"/>
+      <w:bookmarkEnd w:id="3"/>
     </w:p>
     <w:p/>
     <w:p>
       <w:r>
+        <w:t>Las sustituciones que he realizado sobre el fichero de e</w:t>
+      </w:r>
+      <w:r>
+        <w:t>jemplo han sido las siguientes:</w:t>
+      </w:r>
+    </w:p>
+    <w:p>
+      <w:pPr>
+        <w:pStyle w:val="Prrafodelista"/>
+        <w:numPr>
+          <w:ilvl w:val="0"/>
+          <w:numId w:val="14"/>
+        </w:numPr>
+      </w:pPr>
+      <w:r>
+        <w:t>A la hora de asignar un id a los elementos de tipo &lt;</w:t>
+      </w:r>
+      <w:proofErr w:type="spellStart"/>
+      <w:r>
+        <w:t>rs</w:t>
+      </w:r>
+      <w:proofErr w:type="spellEnd"/>
+      <w:r>
+        <w:t xml:space="preserve">&gt;, se ha modificado el atributo id por el atributo </w:t>
+      </w:r>
+      <w:proofErr w:type="spellStart"/>
+      <w:r>
+        <w:t>key</w:t>
+      </w:r>
+      <w:proofErr w:type="spellEnd"/>
+      <w:r>
+        <w:t xml:space="preserve"> de la siguiente manera: </w:t>
+      </w:r>
+      <w:r>
+        <w:t>&lt;</w:t>
+      </w:r>
+      <w:proofErr w:type="spellStart"/>
+      <w:r>
+        <w:t>rs</w:t>
+      </w:r>
+      <w:proofErr w:type="spellEnd"/>
+      <w:r>
+        <w:t xml:space="preserve"> </w:t>
+      </w:r>
+      <w:proofErr w:type="spellStart"/>
+      <w:r>
+        <w:t>type</w:t>
+      </w:r>
+      <w:proofErr w:type="spellEnd"/>
+      <w:proofErr w:type="gramStart"/>
+      <w:r>
+        <w:t>=”</w:t>
+      </w:r>
+      <w:proofErr w:type="spellStart"/>
+      <w:r>
+        <w:t>law</w:t>
+      </w:r>
+      <w:proofErr w:type="spellEnd"/>
+      <w:proofErr w:type="gramEnd"/>
+      <w:r>
+        <w:t>” id=”LES2”&gt; por &lt;</w:t>
+      </w:r>
+      <w:proofErr w:type="spellStart"/>
+      <w:r>
+        <w:t>rs</w:t>
+      </w:r>
+      <w:proofErr w:type="spellEnd"/>
+      <w:r>
+        <w:t xml:space="preserve"> </w:t>
+      </w:r>
+      <w:proofErr w:type="spellStart"/>
+      <w:r>
+        <w:t>type</w:t>
+      </w:r>
+      <w:proofErr w:type="spellEnd"/>
+      <w:r>
+        <w:t>=”</w:t>
+      </w:r>
+      <w:proofErr w:type="spellStart"/>
+      <w:r>
+        <w:t>law</w:t>
+      </w:r>
+      <w:proofErr w:type="spellEnd"/>
+      <w:r>
+        <w:t xml:space="preserve">” </w:t>
+      </w:r>
+      <w:proofErr w:type="spellStart"/>
+      <w:r>
+        <w:t>key</w:t>
+      </w:r>
+      <w:proofErr w:type="spellEnd"/>
+      <w:r>
+        <w:t>=”LES2”&gt;</w:t>
+      </w:r>
+    </w:p>
+    <w:p>
+      <w:pPr>
+        <w:pStyle w:val="Prrafodelista"/>
+        <w:numPr>
+          <w:ilvl w:val="0"/>
+          <w:numId w:val="14"/>
+        </w:numPr>
+      </w:pPr>
+      <w:r>
+        <w:t xml:space="preserve">La etiqueta </w:t>
+      </w:r>
+      <w:r>
+        <w:t xml:space="preserve">&lt;ITEM&gt; ha sido </w:t>
+      </w:r>
+      <w:r>
+        <w:t>sustituido por</w:t>
+      </w:r>
+      <w:r>
+        <w:t xml:space="preserve"> </w:t>
+      </w:r>
+      <w:r>
+        <w:t xml:space="preserve">la etiqueta </w:t>
+      </w:r>
+      <w:r>
+        <w:t>&lt;TEI.2&gt;</w:t>
+      </w:r>
+      <w:r>
+        <w:t xml:space="preserve">. </w:t>
+      </w:r>
+    </w:p>
+    <w:p>
+      <w:pPr>
+        <w:pStyle w:val="Prrafodelista"/>
+        <w:numPr>
+          <w:ilvl w:val="0"/>
+          <w:numId w:val="14"/>
+        </w:numPr>
+      </w:pPr>
+      <w:r>
+        <w:t xml:space="preserve">La etiqueta </w:t>
+      </w:r>
+      <w:r>
+        <w:t xml:space="preserve">&lt;tipo&gt; ha sido sustituido por el atributo </w:t>
+      </w:r>
+      <w:proofErr w:type="spellStart"/>
+      <w:r>
+        <w:t>type</w:t>
+      </w:r>
+      <w:proofErr w:type="spellEnd"/>
+      <w:r>
+        <w:t xml:space="preserve"> en</w:t>
+      </w:r>
+      <w:r>
+        <w:t xml:space="preserve"> la etiqueta</w:t>
+      </w:r>
+      <w:r>
+        <w:t xml:space="preserve"> </w:t>
+      </w:r>
+      <w:r>
+        <w:t>&lt;</w:t>
+      </w:r>
+      <w:proofErr w:type="spellStart"/>
+      <w:r>
+        <w:t>teiHeader</w:t>
+      </w:r>
+      <w:proofErr w:type="spellEnd"/>
+      <w:r>
+        <w:t xml:space="preserve">&gt;. </w:t>
+      </w:r>
+      <w:proofErr w:type="spellStart"/>
+      <w:r>
+        <w:t>Ej</w:t>
+      </w:r>
+      <w:proofErr w:type="spellEnd"/>
+      <w:r>
+        <w:t>: &lt;</w:t>
+      </w:r>
+      <w:proofErr w:type="spellStart"/>
+      <w:r>
+        <w:t>teiHeader</w:t>
+      </w:r>
+      <w:proofErr w:type="spellEnd"/>
+      <w:r>
+        <w:t xml:space="preserve"> </w:t>
+      </w:r>
+      <w:proofErr w:type="spellStart"/>
+      <w:r>
+        <w:t>type</w:t>
+      </w:r>
+      <w:proofErr w:type="spellEnd"/>
+      <w:r>
+        <w:t>="</w:t>
+      </w:r>
+      <w:r>
+        <w:t>x</w:t>
+      </w:r>
+      <w:r>
+        <w:t>"&gt;</w:t>
+      </w:r>
+      <w:r>
+        <w:t>, siendo x un valor cualquiera y coherente con el texto.</w:t>
+      </w:r>
+    </w:p>
+    <w:p>
+      <w:pPr>
+        <w:pStyle w:val="Prrafodelista"/>
+        <w:numPr>
+          <w:ilvl w:val="0"/>
+          <w:numId w:val="14"/>
+        </w:numPr>
+      </w:pPr>
+      <w:r>
+        <w:t>La etiqueta</w:t>
+      </w:r>
+      <w:r>
+        <w:t xml:space="preserve"> &lt;idioma&gt; ha sido sustituido por el atributo </w:t>
+      </w:r>
+      <w:proofErr w:type="spellStart"/>
+      <w:r>
+        <w:t>lang</w:t>
+      </w:r>
+      <w:proofErr w:type="spellEnd"/>
+      <w:r>
+        <w:t xml:space="preserve"> en el elemento &lt;</w:t>
+      </w:r>
+      <w:proofErr w:type="spellStart"/>
+      <w:r>
+        <w:t>teiHeader</w:t>
+      </w:r>
+      <w:proofErr w:type="spellEnd"/>
+      <w:r>
+        <w:t xml:space="preserve">&gt;. </w:t>
+      </w:r>
+      <w:r>
+        <w:t xml:space="preserve">E.g: </w:t>
+      </w:r>
+      <w:r>
+        <w:t>&lt;</w:t>
+      </w:r>
+      <w:proofErr w:type="spellStart"/>
+      <w:r>
+        <w:t>teiHeader</w:t>
+      </w:r>
+      <w:proofErr w:type="spellEnd"/>
+      <w:r>
+        <w:t xml:space="preserve"> </w:t>
+      </w:r>
+      <w:proofErr w:type="spellStart"/>
+      <w:r>
+        <w:t>type</w:t>
+      </w:r>
+      <w:proofErr w:type="spellEnd"/>
+      <w:r>
+        <w:t>="</w:t>
+      </w:r>
+      <w:r>
+        <w:t>x</w:t>
+      </w:r>
+      <w:r>
+        <w:t xml:space="preserve">" </w:t>
+      </w:r>
+      <w:proofErr w:type="spellStart"/>
+      <w:r>
+        <w:t>lang</w:t>
+      </w:r>
+      <w:proofErr w:type="spellEnd"/>
+      <w:r>
+        <w:t>="es"&gt;</w:t>
+      </w:r>
+      <w:r>
+        <w:t>, siendo x cualquier palabra coherente con el texto.</w:t>
+      </w:r>
+    </w:p>
+    <w:p>
+      <w:pPr>
+        <w:pStyle w:val="Prrafodelista"/>
+        <w:numPr>
+          <w:ilvl w:val="0"/>
+          <w:numId w:val="14"/>
+        </w:numPr>
+      </w:pPr>
+      <w:r>
+        <w:t xml:space="preserve">La etiqueta </w:t>
+      </w:r>
+      <w:r>
+        <w:t xml:space="preserve">&lt;corpus&gt; ha sido sustituido por </w:t>
+      </w:r>
+      <w:r>
+        <w:t xml:space="preserve">la etiqueta </w:t>
+      </w:r>
+      <w:r>
+        <w:t>&lt;</w:t>
+      </w:r>
+      <w:proofErr w:type="spellStart"/>
+      <w:r>
+        <w:t>teiCorpus</w:t>
+      </w:r>
+      <w:proofErr w:type="spellEnd"/>
+      <w:r>
+        <w:t>&gt;</w:t>
+      </w:r>
+      <w:r>
+        <w:t>.</w:t>
+      </w:r>
+    </w:p>
+    <w:p>
+      <w:pPr>
+        <w:pStyle w:val="Prrafodelista"/>
+        <w:numPr>
+          <w:ilvl w:val="0"/>
+          <w:numId w:val="14"/>
+        </w:numPr>
+      </w:pPr>
+      <w:r>
+        <w:t xml:space="preserve">En </w:t>
+      </w:r>
+      <w:r>
+        <w:t>las etiquetas</w:t>
+      </w:r>
+      <w:r>
+        <w:t xml:space="preserve"> &lt;</w:t>
+      </w:r>
+      <w:proofErr w:type="spellStart"/>
+      <w:r>
+        <w:t>item</w:t>
+      </w:r>
+      <w:proofErr w:type="spellEnd"/>
+      <w:r>
+        <w:t xml:space="preserve">&gt; </w:t>
+      </w:r>
+      <w:r>
+        <w:t xml:space="preserve">se </w:t>
+      </w:r>
+      <w:r>
+        <w:t>h</w:t>
+      </w:r>
+      <w:r>
+        <w:t>a</w:t>
+      </w:r>
+      <w:r>
+        <w:t xml:space="preserve"> modificado n=X por n=”X”, es decir, </w:t>
+      </w:r>
+      <w:r>
+        <w:t>cumpliendo con el TEI Lite, todos los valores han sido puestos entre comillas.</w:t>
+      </w:r>
+    </w:p>
+    <w:p>
+      <w:pPr>
+        <w:pStyle w:val="Prrafodelista"/>
+        <w:numPr>
+          <w:ilvl w:val="0"/>
+          <w:numId w:val="14"/>
+        </w:numPr>
+      </w:pPr>
+      <w:r>
+        <w:t>Todos los atributos que tenían un valor asignado sin unas comillas previas, han sido modificados con comillas, por ejemplo: &lt;</w:t>
+      </w:r>
+      <w:proofErr w:type="spellStart"/>
+      <w:r>
+        <w:t>rs</w:t>
+      </w:r>
+      <w:proofErr w:type="spellEnd"/>
+      <w:r>
+        <w:t xml:space="preserve"> </w:t>
+      </w:r>
+      <w:proofErr w:type="spellStart"/>
+      <w:r>
+        <w:t>type</w:t>
+      </w:r>
+      <w:proofErr w:type="spellEnd"/>
+      <w:r>
+        <w:t>=</w:t>
+      </w:r>
+      <w:proofErr w:type="spellStart"/>
+      <w:r>
+        <w:t>law</w:t>
+      </w:r>
+      <w:proofErr w:type="spellEnd"/>
+      <w:r>
+        <w:t xml:space="preserve"> id=LES2&gt; se ha modificado a &lt;</w:t>
+      </w:r>
+      <w:proofErr w:type="spellStart"/>
+      <w:r>
+        <w:t>rs</w:t>
+      </w:r>
+      <w:proofErr w:type="spellEnd"/>
+      <w:r>
+        <w:t xml:space="preserve"> </w:t>
+      </w:r>
+      <w:proofErr w:type="spellStart"/>
+      <w:r>
+        <w:t>type</w:t>
+      </w:r>
+      <w:proofErr w:type="spellEnd"/>
+      <w:proofErr w:type="gramStart"/>
+      <w:r>
+        <w:t>=”</w:t>
+      </w:r>
+      <w:proofErr w:type="spellStart"/>
+      <w:r>
+        <w:t>law</w:t>
+      </w:r>
+      <w:proofErr w:type="spellEnd"/>
+      <w:proofErr w:type="gramEnd"/>
+      <w:r>
+        <w:t>” id=”LES2”&gt;</w:t>
+      </w:r>
+      <w:r>
+        <w:t xml:space="preserve">. En estos casos, por ejemplo, se ha tenido que seguir el patrón de la página web oficial para esa etiqueta, en este caso de </w:t>
+      </w:r>
+      <w:proofErr w:type="spellStart"/>
+      <w:r>
+        <w:t>rs</w:t>
+      </w:r>
+      <w:proofErr w:type="spellEnd"/>
+      <w:r>
+        <w:t xml:space="preserve">: </w:t>
+      </w:r>
+      <w:hyperlink r:id="rId14" w:history="1">
+        <w:r>
+          <w:rPr>
+            <w:rStyle w:val="Hipervnculo"/>
+          </w:rPr>
+          <w:t>http://www.tei-c.org/release/doc/tei-p5-doc/es/html/ref-rs.html</w:t>
+        </w:r>
+      </w:hyperlink>
+      <w:r>
+        <w:t>. De esta forma hemos podido determinar qué elementos podía contener o no la etiqueta.</w:t>
+      </w:r>
+    </w:p>
+    <w:p>
+      <w:pPr>
+        <w:pStyle w:val="Prrafodelista"/>
+        <w:numPr>
+          <w:ilvl w:val="0"/>
+          <w:numId w:val="14"/>
+        </w:numPr>
+      </w:pPr>
+      <w:r>
+        <w:t xml:space="preserve">En </w:t>
+      </w:r>
+      <w:r>
+        <w:t>las etiquetas &lt;</w:t>
+      </w:r>
+      <w:proofErr w:type="spellStart"/>
+      <w:r>
+        <w:t>seg</w:t>
+      </w:r>
+      <w:proofErr w:type="spellEnd"/>
+      <w:r>
+        <w:t xml:space="preserve">&gt; se han </w:t>
+      </w:r>
+      <w:r>
+        <w:t>modificado su manera de numerarlos</w:t>
+      </w:r>
+      <w:r>
+        <w:t>.</w:t>
+      </w:r>
+      <w:r>
+        <w:t xml:space="preserve"> </w:t>
+      </w:r>
+      <w:r>
+        <w:t>Las</w:t>
+      </w:r>
+      <w:r>
+        <w:t xml:space="preserve"> </w:t>
+      </w:r>
+      <w:r>
+        <w:t>“</w:t>
+      </w:r>
+      <w:r>
+        <w:t>#</w:t>
+      </w:r>
+      <w:r>
+        <w:t>”</w:t>
+      </w:r>
+      <w:r>
+        <w:t xml:space="preserve">, </w:t>
+      </w:r>
+      <w:r>
+        <w:t>se han eliminado. P</w:t>
+      </w:r>
+      <w:r>
+        <w:t>or ejemplo: &lt;seg#</w:t>
+      </w:r>
+      <w:r>
+        <w:t>10</w:t>
+      </w:r>
+      <w:r>
+        <w:t xml:space="preserve">&gt; </w:t>
+      </w:r>
+      <w:r>
+        <w:sym w:font="Wingdings" w:char="F0E0"/>
+      </w:r>
+      <w:r>
+        <w:t xml:space="preserve"> &lt;seg</w:t>
+      </w:r>
+      <w:r>
+        <w:t>10</w:t>
+      </w:r>
+      <w:r>
+        <w:t>&gt;.</w:t>
+      </w:r>
+      <w:r>
+        <w:t xml:space="preserve"> En este caso, aunque en la página oficial no se distinga en los ejemplos (</w:t>
+      </w:r>
+      <w:hyperlink r:id="rId15" w:history="1">
+        <w:r>
+          <w:rPr>
+            <w:rStyle w:val="Hipervnculo"/>
+          </w:rPr>
+          <w:t>http://www.tei-c.org/release/doc/tei-p5-doc/es/html/ref-seg.html</w:t>
+        </w:r>
+      </w:hyperlink>
+      <w:r>
+        <w:t xml:space="preserve">), se ha comprobado que el elemento </w:t>
+      </w:r>
+      <w:r>
+        <w:t>“</w:t>
+      </w:r>
+      <w:proofErr w:type="spellStart"/>
+      <w:r>
+        <w:t>seg</w:t>
+      </w:r>
+      <w:proofErr w:type="spellEnd"/>
+      <w:r>
+        <w:t>”</w:t>
+      </w:r>
+      <w:r>
+        <w:t xml:space="preserve"> permite numeración.</w:t>
+      </w:r>
+    </w:p>
+    <w:p>
+      <w:pPr>
+        <w:pStyle w:val="Prrafodelista"/>
+        <w:numPr>
+          <w:ilvl w:val="0"/>
+          <w:numId w:val="14"/>
+        </w:numPr>
+      </w:pPr>
+      <w:r>
+        <w:t xml:space="preserve">La etiqueta </w:t>
+      </w:r>
+      <w:r>
+        <w:t xml:space="preserve">&lt;encabezado&gt; ha sido sustituido por </w:t>
+      </w:r>
+      <w:r>
+        <w:t xml:space="preserve">la etiqueta </w:t>
+      </w:r>
+      <w:r>
+        <w:t>&lt;</w:t>
+      </w:r>
+      <w:proofErr w:type="spellStart"/>
+      <w:r>
+        <w:t>teiHeader</w:t>
+      </w:r>
+      <w:proofErr w:type="spellEnd"/>
+      <w:r>
+        <w:t>&gt;</w:t>
+      </w:r>
+      <w:r>
+        <w:t>.</w:t>
+      </w:r>
+    </w:p>
+    <w:p>
+      <w:pPr>
+        <w:pStyle w:val="Prrafodelista"/>
+        <w:numPr>
+          <w:ilvl w:val="0"/>
+          <w:numId w:val="14"/>
+        </w:numPr>
+      </w:pPr>
+      <w:r>
+        <w:t>Las etiquetas &lt;colon&gt; y &lt;/colon&gt; se han eliminado.</w:t>
+      </w:r>
+    </w:p>
+    <w:p>
+      <w:r>
+        <w:t xml:space="preserve">Todas estas sustituciones han sido modificadas sabiendo que las etiquetas deben estar en la página </w:t>
+      </w:r>
+      <w:hyperlink r:id="rId16" w:history="1">
+        <w:r>
+          <w:rPr>
+            <w:rStyle w:val="Hipervnculo"/>
+          </w:rPr>
+          <w:t>http://www.tei-c.org/release/doc/tei-p5-doc/es/html/REF-ELEMENTS.html</w:t>
+        </w:r>
+      </w:hyperlink>
+      <w:r>
+        <w:t xml:space="preserve">, siguiendo el DTD de la página </w:t>
+      </w:r>
+      <w:hyperlink r:id="rId17" w:history="1">
+        <w:r>
+          <w:rPr>
+            <w:rStyle w:val="Hipervnculo"/>
+          </w:rPr>
+          <w:t>http://www.tei-c.org/release/xml/tei/custom/schema/dtd/tei_lite.dtd</w:t>
+        </w:r>
+      </w:hyperlink>
+      <w:r>
+        <w:t xml:space="preserve"> y fijándonos en el ejemplo de la página </w:t>
+      </w:r>
+      <w:hyperlink r:id="rId18" w:history="1">
+        <w:r>
+          <w:rPr>
+            <w:rStyle w:val="Hipervnculo"/>
+          </w:rPr>
+          <w:t>http://lists.xml.org/archives/xml-dev/200003/msg00310.html</w:t>
+        </w:r>
+      </w:hyperlink>
+      <w:r>
+        <w:t xml:space="preserve"> como referencias.</w:t>
+      </w:r>
+    </w:p>
+    <w:p>
+      <w:pPr>
+        <w:pStyle w:val="Prrafodelista"/>
+        <w:numPr>
+          <w:ilvl w:val="0"/>
+          <w:numId w:val="16"/>
+        </w:numPr>
+      </w:pPr>
+      <w:r>
+        <w:t>Como se ha dicho antes, hay muchas otras etiquetas que no se han tocado, como son los caso de &lt;</w:t>
+      </w:r>
+      <w:proofErr w:type="spellStart"/>
+      <w:r>
+        <w:t>text</w:t>
+      </w:r>
+      <w:proofErr w:type="spellEnd"/>
+      <w:proofErr w:type="gramStart"/>
+      <w:r>
+        <w:t>&gt;,&lt;</w:t>
+      </w:r>
+      <w:proofErr w:type="spellStart"/>
+      <w:proofErr w:type="gramEnd"/>
+      <w:r>
+        <w:t>body</w:t>
+      </w:r>
+      <w:proofErr w:type="spellEnd"/>
+      <w:r>
+        <w:t>&gt;, &lt;div1&gt;,&lt;div2&gt; (como curiosidad, en la página oficial solo se ofrece hasta el “div7”), &lt;p&gt;, o &lt;s&gt;</w:t>
+      </w:r>
+      <w:r>
+        <w:t>.</w:t>
+      </w:r>
+    </w:p>
+    <w:p/>
+    <w:p>
+      <w:r>
         <w:br w:type="page"/>
       </w:r>
     </w:p>
-    <w:bookmarkStart w:id="2" w:name="_Toc502696695" w:displacedByCustomXml="next"/>
+    <w:p>
+      <w:pPr>
+        <w:pStyle w:val="Ttulo1"/>
+      </w:pPr>
+      <w:bookmarkStart w:id="4" w:name="_Toc503207078"/>
+      <w:r>
+        <w:lastRenderedPageBreak/>
+        <w:t>Apartado 3</w:t>
+      </w:r>
+      <w:bookmarkEnd w:id="4"/>
+    </w:p>
+    <w:p/>
+    <w:p>
+      <w:r>
+        <w:t xml:space="preserve">Para este apartado se ha tenido en cuenta todas las anotaciones presentes en la documentación oficial y principalmente la estructura y contenido del siguiente documento web: </w:t>
+      </w:r>
+      <w:hyperlink r:id="rId19" w:history="1">
+        <w:r>
+          <w:rPr>
+            <w:rStyle w:val="Hipervnculo"/>
+          </w:rPr>
+          <w:t>http://www.tei-c.org/release/xml/tei/custom/schema/dtd/tei_lite.dtd</w:t>
+        </w:r>
+      </w:hyperlink>
+      <w:r>
+        <w:t xml:space="preserve"> .</w:t>
+      </w:r>
+    </w:p>
+    <w:p>
+      <w:r>
+        <w:br w:type="page"/>
+      </w:r>
+    </w:p>
+    <w:bookmarkStart w:id="5" w:name="_Toc503207079" w:displacedByCustomXml="next"/>
     <w:sdt>
       <w:sdtPr>
         <w:rPr>
@@ -1404,7 +1647,7 @@
           <w:r>
             <w:t>Bibliografía</w:t>
           </w:r>
-          <w:bookmarkEnd w:id="2"/>
+          <w:bookmarkEnd w:id="5"/>
         </w:p>
         <w:sdt>
           <w:sdtPr>
@@ -1433,7 +1676,6 @@
               <w:tblPr>
                 <w:tblW w:w="5000" w:type="pct"/>
                 <w:tblCellSpacing w:w="15" w:type="dxa"/>
-                <w:tblInd w:w="189" w:type="dxa"/>
                 <w:tblCellMar>
                   <w:top w:w="15" w:type="dxa"/>
                   <w:left w:w="15" w:type="dxa"/>
@@ -1443,17 +1685,17 @@
                 <w:tblLook w:val="04A0" w:firstRow="1" w:lastRow="0" w:firstColumn="1" w:lastColumn="0" w:noHBand="0" w:noVBand="1"/>
               </w:tblPr>
               <w:tblGrid>
-                <w:gridCol w:w="442"/>
-                <w:gridCol w:w="30892"/>
+                <w:gridCol w:w="332"/>
+                <w:gridCol w:w="9475"/>
               </w:tblGrid>
               <w:tr>
                 <w:trPr>
-                  <w:divId w:val="1388534522"/>
+                  <w:divId w:val="1812290328"/>
                   <w:tblCellSpacing w:w="15" w:type="dxa"/>
                 </w:trPr>
                 <w:tc>
                   <w:tcPr>
-                    <w:tcW w:w="73" w:type="pct"/>
+                    <w:tcW w:w="50" w:type="pct"/>
                     <w:hideMark/>
                   </w:tcPr>
                   <w:p>
@@ -1489,845 +1731,7 @@
                       <w:rPr>
                         <w:noProof/>
                       </w:rPr>
-                      <w:t>G. Rojo. [En línea]. Available: https://gramatica.usc.es/~grojo/Publicaciones/Lgca_corpus_lgca_espanol.pdf.</w:t>
-                    </w:r>
-                  </w:p>
-                </w:tc>
-              </w:tr>
-              <w:tr>
-                <w:trPr>
-                  <w:divId w:val="1388534522"/>
-                  <w:tblCellSpacing w:w="15" w:type="dxa"/>
-                </w:trPr>
-                <w:tc>
-                  <w:tcPr>
-                    <w:tcW w:w="73" w:type="pct"/>
-                    <w:hideMark/>
-                  </w:tcPr>
-                  <w:p>
-                    <w:pPr>
-                      <w:pStyle w:val="Bibliografa"/>
-                      <w:rPr>
-                        <w:noProof/>
-                      </w:rPr>
-                    </w:pPr>
-                    <w:r>
-                      <w:rPr>
-                        <w:noProof/>
-                      </w:rPr>
-                      <w:t xml:space="preserve">[2] </w:t>
-                    </w:r>
-                  </w:p>
-                </w:tc>
-                <w:tc>
-                  <w:tcPr>
-                    <w:tcW w:w="0" w:type="auto"/>
-                    <w:hideMark/>
-                  </w:tcPr>
-                  <w:p>
-                    <w:pPr>
-                      <w:pStyle w:val="Bibliografa"/>
-                      <w:rPr>
-                        <w:noProof/>
-                        <w:lang w:val="en-US"/>
-                      </w:rPr>
-                    </w:pPr>
-                    <w:r>
-                      <w:rPr>
-                        <w:noProof/>
-                      </w:rPr>
-                      <w:t xml:space="preserve">F. y. Kucera, «aclweb,» [En línea]. </w:t>
-                    </w:r>
-                    <w:r>
-                      <w:rPr>
-                        <w:noProof/>
-                        <w:lang w:val="en-US"/>
-                      </w:rPr>
-                      <w:t>Available: http://www.aclweb.org/anthology/C80-1006.</w:t>
-                    </w:r>
-                  </w:p>
-                </w:tc>
-              </w:tr>
-              <w:tr>
-                <w:trPr>
-                  <w:divId w:val="1388534522"/>
-                  <w:tblCellSpacing w:w="15" w:type="dxa"/>
-                </w:trPr>
-                <w:tc>
-                  <w:tcPr>
-                    <w:tcW w:w="73" w:type="pct"/>
-                    <w:hideMark/>
-                  </w:tcPr>
-                  <w:p>
-                    <w:pPr>
-                      <w:pStyle w:val="Bibliografa"/>
-                      <w:rPr>
-                        <w:noProof/>
-                      </w:rPr>
-                    </w:pPr>
-                    <w:r>
-                      <w:rPr>
-                        <w:noProof/>
-                      </w:rPr>
-                      <w:t xml:space="preserve">[3] </w:t>
-                    </w:r>
-                  </w:p>
-                </w:tc>
-                <w:tc>
-                  <w:tcPr>
-                    <w:tcW w:w="0" w:type="auto"/>
-                    <w:hideMark/>
-                  </w:tcPr>
-                  <w:p>
-                    <w:pPr>
-                      <w:pStyle w:val="Bibliografa"/>
-                      <w:rPr>
-                        <w:noProof/>
-                      </w:rPr>
-                    </w:pPr>
-                    <w:r>
-                      <w:rPr>
-                        <w:noProof/>
-                      </w:rPr>
-                      <w:t>A. Lindebjerg. [En línea]. Available: http://www.hit.uib.no/icame/brown/bcm.html.</w:t>
-                    </w:r>
-                  </w:p>
-                </w:tc>
-              </w:tr>
-              <w:tr>
-                <w:trPr>
-                  <w:divId w:val="1388534522"/>
-                  <w:tblCellSpacing w:w="15" w:type="dxa"/>
-                </w:trPr>
-                <w:tc>
-                  <w:tcPr>
-                    <w:tcW w:w="73" w:type="pct"/>
-                    <w:hideMark/>
-                  </w:tcPr>
-                  <w:p>
-                    <w:pPr>
-                      <w:pStyle w:val="Bibliografa"/>
-                      <w:rPr>
-                        <w:noProof/>
-                      </w:rPr>
-                    </w:pPr>
-                    <w:r>
-                      <w:rPr>
-                        <w:noProof/>
-                      </w:rPr>
-                      <w:t xml:space="preserve">[4] </w:t>
-                    </w:r>
-                  </w:p>
-                </w:tc>
-                <w:tc>
-                  <w:tcPr>
-                    <w:tcW w:w="0" w:type="auto"/>
-                    <w:hideMark/>
-                  </w:tcPr>
-                  <w:p>
-                    <w:pPr>
-                      <w:pStyle w:val="Bibliografa"/>
-                      <w:rPr>
-                        <w:noProof/>
-                      </w:rPr>
-                    </w:pPr>
-                    <w:r>
-                      <w:rPr>
-                        <w:noProof/>
-                      </w:rPr>
-                      <w:t>O. KHOKOVSKAIA. [En línea]. Available: http://radio.feld.cvut.cz/conf/poster/proceedings/Poster_2017/Section_HS/HS_018_Kholkovskaia.pdf.</w:t>
-                    </w:r>
-                  </w:p>
-                </w:tc>
-              </w:tr>
-              <w:tr>
-                <w:trPr>
-                  <w:divId w:val="1388534522"/>
-                  <w:tblCellSpacing w:w="15" w:type="dxa"/>
-                </w:trPr>
-                <w:tc>
-                  <w:tcPr>
-                    <w:tcW w:w="73" w:type="pct"/>
-                    <w:hideMark/>
-                  </w:tcPr>
-                  <w:p>
-                    <w:pPr>
-                      <w:pStyle w:val="Bibliografa"/>
-                      <w:rPr>
-                        <w:noProof/>
-                      </w:rPr>
-                    </w:pPr>
-                    <w:r>
-                      <w:rPr>
-                        <w:noProof/>
-                      </w:rPr>
-                      <w:t xml:space="preserve">[5] </w:t>
-                    </w:r>
-                  </w:p>
-                </w:tc>
-                <w:tc>
-                  <w:tcPr>
-                    <w:tcW w:w="0" w:type="auto"/>
-                    <w:hideMark/>
-                  </w:tcPr>
-                  <w:p>
-                    <w:pPr>
-                      <w:pStyle w:val="Bibliografa"/>
-                      <w:rPr>
-                        <w:noProof/>
-                      </w:rPr>
-                    </w:pPr>
-                    <w:r>
-                      <w:rPr>
-                        <w:noProof/>
-                      </w:rPr>
-                      <w:t>[En línea]. Available: https://en.wikipedia.org/wiki/Brown_Corpus.</w:t>
-                    </w:r>
-                  </w:p>
-                </w:tc>
-              </w:tr>
-              <w:tr>
-                <w:trPr>
-                  <w:divId w:val="1388534522"/>
-                  <w:tblCellSpacing w:w="15" w:type="dxa"/>
-                </w:trPr>
-                <w:tc>
-                  <w:tcPr>
-                    <w:tcW w:w="73" w:type="pct"/>
-                    <w:hideMark/>
-                  </w:tcPr>
-                  <w:p>
-                    <w:pPr>
-                      <w:pStyle w:val="Bibliografa"/>
-                      <w:rPr>
-                        <w:noProof/>
-                      </w:rPr>
-                    </w:pPr>
-                    <w:r>
-                      <w:rPr>
-                        <w:noProof/>
-                      </w:rPr>
-                      <w:t xml:space="preserve">[6] </w:t>
-                    </w:r>
-                  </w:p>
-                </w:tc>
-                <w:tc>
-                  <w:tcPr>
-                    <w:tcW w:w="0" w:type="auto"/>
-                    <w:hideMark/>
-                  </w:tcPr>
-                  <w:p>
-                    <w:pPr>
-                      <w:pStyle w:val="Bibliografa"/>
-                      <w:rPr>
-                        <w:noProof/>
-                      </w:rPr>
-                    </w:pPr>
-                    <w:r>
-                      <w:rPr>
-                        <w:noProof/>
-                      </w:rPr>
-                      <w:t>[En línea]. Available: https://www1.essex.ac.uk/linguistics/external/clmt/w3c/corpus_ling/content/corpora/list/public/susanne.html.</w:t>
-                    </w:r>
-                  </w:p>
-                </w:tc>
-              </w:tr>
-              <w:tr>
-                <w:trPr>
-                  <w:divId w:val="1388534522"/>
-                  <w:tblCellSpacing w:w="15" w:type="dxa"/>
-                </w:trPr>
-                <w:tc>
-                  <w:tcPr>
-                    <w:tcW w:w="73" w:type="pct"/>
-                    <w:hideMark/>
-                  </w:tcPr>
-                  <w:p>
-                    <w:pPr>
-                      <w:pStyle w:val="Bibliografa"/>
-                      <w:rPr>
-                        <w:noProof/>
-                      </w:rPr>
-                    </w:pPr>
-                    <w:r>
-                      <w:rPr>
-                        <w:noProof/>
-                      </w:rPr>
-                      <w:t xml:space="preserve">[7] </w:t>
-                    </w:r>
-                  </w:p>
-                </w:tc>
-                <w:tc>
-                  <w:tcPr>
-                    <w:tcW w:w="0" w:type="auto"/>
-                    <w:hideMark/>
-                  </w:tcPr>
-                  <w:p>
-                    <w:pPr>
-                      <w:pStyle w:val="Bibliografa"/>
-                      <w:rPr>
-                        <w:noProof/>
-                      </w:rPr>
-                    </w:pPr>
-                    <w:r>
-                      <w:rPr>
-                        <w:noProof/>
-                      </w:rPr>
-                      <w:t>[En línea]. Available: https://www.grsampson.net/SueDoc.html.</w:t>
-                    </w:r>
-                  </w:p>
-                </w:tc>
-              </w:tr>
-              <w:tr>
-                <w:trPr>
-                  <w:divId w:val="1388534522"/>
-                  <w:tblCellSpacing w:w="15" w:type="dxa"/>
-                </w:trPr>
-                <w:tc>
-                  <w:tcPr>
-                    <w:tcW w:w="73" w:type="pct"/>
-                    <w:hideMark/>
-                  </w:tcPr>
-                  <w:p>
-                    <w:pPr>
-                      <w:pStyle w:val="Bibliografa"/>
-                      <w:rPr>
-                        <w:noProof/>
-                      </w:rPr>
-                    </w:pPr>
-                    <w:r>
-                      <w:rPr>
-                        <w:noProof/>
-                      </w:rPr>
-                      <w:t xml:space="preserve">[8] </w:t>
-                    </w:r>
-                  </w:p>
-                </w:tc>
-                <w:tc>
-                  <w:tcPr>
-                    <w:tcW w:w="0" w:type="auto"/>
-                    <w:hideMark/>
-                  </w:tcPr>
-                  <w:p>
-                    <w:pPr>
-                      <w:pStyle w:val="Bibliografa"/>
-                      <w:rPr>
-                        <w:noProof/>
-                      </w:rPr>
-                    </w:pPr>
-                    <w:r>
-                      <w:rPr>
-                        <w:noProof/>
-                      </w:rPr>
-                      <w:t>[En línea]. Available: https://research.csc.fi/-/susanne-corpus.</w:t>
-                    </w:r>
-                  </w:p>
-                </w:tc>
-              </w:tr>
-              <w:tr>
-                <w:trPr>
-                  <w:divId w:val="1388534522"/>
-                  <w:tblCellSpacing w:w="15" w:type="dxa"/>
-                </w:trPr>
-                <w:tc>
-                  <w:tcPr>
-                    <w:tcW w:w="73" w:type="pct"/>
-                    <w:hideMark/>
-                  </w:tcPr>
-                  <w:p>
-                    <w:pPr>
-                      <w:pStyle w:val="Bibliografa"/>
-                      <w:rPr>
-                        <w:noProof/>
-                      </w:rPr>
-                    </w:pPr>
-                    <w:r>
-                      <w:rPr>
-                        <w:noProof/>
-                      </w:rPr>
-                      <w:t xml:space="preserve">[9] </w:t>
-                    </w:r>
-                  </w:p>
-                </w:tc>
-                <w:tc>
-                  <w:tcPr>
-                    <w:tcW w:w="0" w:type="auto"/>
-                    <w:hideMark/>
-                  </w:tcPr>
-                  <w:p>
-                    <w:pPr>
-                      <w:pStyle w:val="Bibliografa"/>
-                      <w:rPr>
-                        <w:noProof/>
-                      </w:rPr>
-                    </w:pPr>
-                    <w:r>
-                      <w:rPr>
-                        <w:noProof/>
-                      </w:rPr>
-                      <w:t>[En línea]. Available: http://www.lllf.uam.es/~sandoval/UAMTreebank.html.</w:t>
-                    </w:r>
-                  </w:p>
-                </w:tc>
-              </w:tr>
-              <w:tr>
-                <w:trPr>
-                  <w:divId w:val="1388534522"/>
-                  <w:tblCellSpacing w:w="15" w:type="dxa"/>
-                </w:trPr>
-                <w:tc>
-                  <w:tcPr>
-                    <w:tcW w:w="73" w:type="pct"/>
-                    <w:hideMark/>
-                  </w:tcPr>
-                  <w:p>
-                    <w:pPr>
-                      <w:pStyle w:val="Bibliografa"/>
-                      <w:rPr>
-                        <w:noProof/>
-                      </w:rPr>
-                    </w:pPr>
-                    <w:r>
-                      <w:rPr>
-                        <w:noProof/>
-                      </w:rPr>
-                      <w:t xml:space="preserve">[10] </w:t>
-                    </w:r>
-                  </w:p>
-                </w:tc>
-                <w:tc>
-                  <w:tcPr>
-                    <w:tcW w:w="0" w:type="auto"/>
-                    <w:hideMark/>
-                  </w:tcPr>
-                  <w:p>
-                    <w:pPr>
-                      <w:pStyle w:val="Bibliografa"/>
-                      <w:rPr>
-                        <w:noProof/>
-                      </w:rPr>
-                    </w:pPr>
-                    <w:r>
-                      <w:rPr>
-                        <w:noProof/>
-                      </w:rPr>
-                      <w:t>[En línea]. Available: http://clic.ub.edu/.</w:t>
-                    </w:r>
-                  </w:p>
-                </w:tc>
-              </w:tr>
-              <w:tr>
-                <w:trPr>
-                  <w:divId w:val="1388534522"/>
-                  <w:tblCellSpacing w:w="15" w:type="dxa"/>
-                </w:trPr>
-                <w:tc>
-                  <w:tcPr>
-                    <w:tcW w:w="73" w:type="pct"/>
-                    <w:hideMark/>
-                  </w:tcPr>
-                  <w:p>
-                    <w:pPr>
-                      <w:pStyle w:val="Bibliografa"/>
-                      <w:rPr>
-                        <w:noProof/>
-                      </w:rPr>
-                    </w:pPr>
-                    <w:r>
-                      <w:rPr>
-                        <w:noProof/>
-                      </w:rPr>
-                      <w:t xml:space="preserve">[11] </w:t>
-                    </w:r>
-                  </w:p>
-                </w:tc>
-                <w:tc>
-                  <w:tcPr>
-                    <w:tcW w:w="0" w:type="auto"/>
-                    <w:hideMark/>
-                  </w:tcPr>
-                  <w:p>
-                    <w:pPr>
-                      <w:pStyle w:val="Bibliografa"/>
-                      <w:rPr>
-                        <w:noProof/>
-                      </w:rPr>
-                    </w:pPr>
-                    <w:r>
-                      <w:rPr>
-                        <w:noProof/>
-                      </w:rPr>
-                      <w:t>[En línea]. Available: https://es.wikipedia.org/wiki/TreeBank.</w:t>
-                    </w:r>
-                  </w:p>
-                </w:tc>
-              </w:tr>
-              <w:tr>
-                <w:trPr>
-                  <w:divId w:val="1388534522"/>
-                  <w:tblCellSpacing w:w="15" w:type="dxa"/>
-                </w:trPr>
-                <w:tc>
-                  <w:tcPr>
-                    <w:tcW w:w="73" w:type="pct"/>
-                    <w:hideMark/>
-                  </w:tcPr>
-                  <w:p>
-                    <w:pPr>
-                      <w:pStyle w:val="Bibliografa"/>
-                      <w:rPr>
-                        <w:noProof/>
-                      </w:rPr>
-                    </w:pPr>
-                    <w:r>
-                      <w:rPr>
-                        <w:noProof/>
-                      </w:rPr>
-                      <w:t xml:space="preserve">[12] </w:t>
-                    </w:r>
-                  </w:p>
-                </w:tc>
-                <w:tc>
-                  <w:tcPr>
-                    <w:tcW w:w="0" w:type="auto"/>
-                    <w:hideMark/>
-                  </w:tcPr>
-                  <w:p>
-                    <w:pPr>
-                      <w:pStyle w:val="Bibliografa"/>
-                      <w:rPr>
-                        <w:noProof/>
-                      </w:rPr>
-                    </w:pPr>
-                    <w:r>
-                      <w:rPr>
-                        <w:noProof/>
-                      </w:rPr>
-                      <w:t>«books.google,» [En línea]. Available: https://books.google.es/books?id=r3xyBgAAQBAJ&amp;pg=PA238&amp;lpg=PA238&amp;dq=thematics+penn+treebank&amp;source=bl&amp;ots=rI5UVySG3q&amp;sig=gVXpUTbH7dacg8NVA52idx_LtHM&amp;hl=en&amp;sa=X&amp;ved=0ahUKEwiPuaaB5rnYAhWKwbwKHWy1AqQQ6AEIMDAB#v=onepage&amp;q=thematics%20penn%20treebank&amp;f=false.</w:t>
-                    </w:r>
-                  </w:p>
-                </w:tc>
-              </w:tr>
-              <w:tr>
-                <w:trPr>
-                  <w:divId w:val="1388534522"/>
-                  <w:tblCellSpacing w:w="15" w:type="dxa"/>
-                </w:trPr>
-                <w:tc>
-                  <w:tcPr>
-                    <w:tcW w:w="73" w:type="pct"/>
-                    <w:hideMark/>
-                  </w:tcPr>
-                  <w:p>
-                    <w:pPr>
-                      <w:pStyle w:val="Bibliografa"/>
-                      <w:rPr>
-                        <w:noProof/>
-                      </w:rPr>
-                    </w:pPr>
-                    <w:r>
-                      <w:rPr>
-                        <w:noProof/>
-                      </w:rPr>
-                      <w:t xml:space="preserve">[13] </w:t>
-                    </w:r>
-                  </w:p>
-                </w:tc>
-                <w:tc>
-                  <w:tcPr>
-                    <w:tcW w:w="0" w:type="auto"/>
-                    <w:hideMark/>
-                  </w:tcPr>
-                  <w:p>
-                    <w:pPr>
-                      <w:pStyle w:val="Bibliografa"/>
-                      <w:rPr>
-                        <w:noProof/>
-                      </w:rPr>
-                    </w:pPr>
-                    <w:r>
-                      <w:rPr>
-                        <w:noProof/>
-                      </w:rPr>
-                      <w:t>[En línea]. Available: http://citeseerx.ist.psu.edu/viewdoc/download?doi=10.1.1.9.8216&amp;rep=rep1&amp;type=pdf.</w:t>
-                    </w:r>
-                  </w:p>
-                </w:tc>
-              </w:tr>
-              <w:tr>
-                <w:trPr>
-                  <w:divId w:val="1388534522"/>
-                  <w:tblCellSpacing w:w="15" w:type="dxa"/>
-                </w:trPr>
-                <w:tc>
-                  <w:tcPr>
-                    <w:tcW w:w="73" w:type="pct"/>
-                    <w:hideMark/>
-                  </w:tcPr>
-                  <w:p>
-                    <w:pPr>
-                      <w:pStyle w:val="Bibliografa"/>
-                      <w:rPr>
-                        <w:noProof/>
-                      </w:rPr>
-                    </w:pPr>
-                    <w:r>
-                      <w:rPr>
-                        <w:noProof/>
-                      </w:rPr>
-                      <w:t xml:space="preserve">[14] </w:t>
-                    </w:r>
-                  </w:p>
-                </w:tc>
-                <w:tc>
-                  <w:tcPr>
-                    <w:tcW w:w="0" w:type="auto"/>
-                    <w:hideMark/>
-                  </w:tcPr>
-                  <w:p>
-                    <w:pPr>
-                      <w:pStyle w:val="Bibliografa"/>
-                      <w:rPr>
-                        <w:noProof/>
-                      </w:rPr>
-                    </w:pPr>
-                    <w:r>
-                      <w:rPr>
-                        <w:noProof/>
-                      </w:rPr>
-                      <w:t>[En línea]. Available: https://www.grsampson.net/SueDoc.html.</w:t>
-                    </w:r>
-                  </w:p>
-                </w:tc>
-              </w:tr>
-              <w:tr>
-                <w:trPr>
-                  <w:divId w:val="1388534522"/>
-                  <w:tblCellSpacing w:w="15" w:type="dxa"/>
-                </w:trPr>
-                <w:tc>
-                  <w:tcPr>
-                    <w:tcW w:w="73" w:type="pct"/>
-                    <w:hideMark/>
-                  </w:tcPr>
-                  <w:p>
-                    <w:pPr>
-                      <w:pStyle w:val="Bibliografa"/>
-                      <w:rPr>
-                        <w:noProof/>
-                      </w:rPr>
-                    </w:pPr>
-                    <w:r>
-                      <w:rPr>
-                        <w:noProof/>
-                      </w:rPr>
-                      <w:t xml:space="preserve">[15] </w:t>
-                    </w:r>
-                  </w:p>
-                </w:tc>
-                <w:tc>
-                  <w:tcPr>
-                    <w:tcW w:w="0" w:type="auto"/>
-                    <w:hideMark/>
-                  </w:tcPr>
-                  <w:p>
-                    <w:pPr>
-                      <w:pStyle w:val="Bibliografa"/>
-                      <w:rPr>
-                        <w:noProof/>
-                      </w:rPr>
-                    </w:pPr>
-                    <w:r>
-                      <w:rPr>
-                        <w:noProof/>
-                      </w:rPr>
-                      <w:t>[En línea]. Available: https://www.ling.upenn.edu/courses/Fall_2003/ling001/penn_treebank_pos.html.</w:t>
-                    </w:r>
-                  </w:p>
-                </w:tc>
-              </w:tr>
-              <w:tr>
-                <w:trPr>
-                  <w:divId w:val="1388534522"/>
-                  <w:tblCellSpacing w:w="15" w:type="dxa"/>
-                </w:trPr>
-                <w:tc>
-                  <w:tcPr>
-                    <w:tcW w:w="73" w:type="pct"/>
-                    <w:hideMark/>
-                  </w:tcPr>
-                  <w:p>
-                    <w:pPr>
-                      <w:pStyle w:val="Bibliografa"/>
-                      <w:rPr>
-                        <w:noProof/>
-                      </w:rPr>
-                    </w:pPr>
-                    <w:r>
-                      <w:rPr>
-                        <w:noProof/>
-                      </w:rPr>
-                      <w:t xml:space="preserve">[16] </w:t>
-                    </w:r>
-                  </w:p>
-                </w:tc>
-                <w:tc>
-                  <w:tcPr>
-                    <w:tcW w:w="0" w:type="auto"/>
-                    <w:hideMark/>
-                  </w:tcPr>
-                  <w:p>
-                    <w:pPr>
-                      <w:pStyle w:val="Bibliografa"/>
-                      <w:rPr>
-                        <w:noProof/>
-                      </w:rPr>
-                    </w:pPr>
-                    <w:r>
-                      <w:rPr>
-                        <w:noProof/>
-                      </w:rPr>
-                      <w:t>[En línea]. Available: https://www.clips.uantwerpen.be/pages/mbsp-tags.</w:t>
-                    </w:r>
-                  </w:p>
-                </w:tc>
-              </w:tr>
-              <w:tr>
-                <w:trPr>
-                  <w:divId w:val="1388534522"/>
-                  <w:tblCellSpacing w:w="15" w:type="dxa"/>
-                </w:trPr>
-                <w:tc>
-                  <w:tcPr>
-                    <w:tcW w:w="73" w:type="pct"/>
-                    <w:hideMark/>
-                  </w:tcPr>
-                  <w:p>
-                    <w:pPr>
-                      <w:pStyle w:val="Bibliografa"/>
-                      <w:rPr>
-                        <w:noProof/>
-                      </w:rPr>
-                    </w:pPr>
-                    <w:r>
-                      <w:rPr>
-                        <w:noProof/>
-                      </w:rPr>
-                      <w:t xml:space="preserve">[17] </w:t>
-                    </w:r>
-                  </w:p>
-                </w:tc>
-                <w:tc>
-                  <w:tcPr>
-                    <w:tcW w:w="0" w:type="auto"/>
-                    <w:hideMark/>
-                  </w:tcPr>
-                  <w:p>
-                    <w:pPr>
-                      <w:pStyle w:val="Bibliografa"/>
-                      <w:rPr>
-                        <w:noProof/>
-                      </w:rPr>
-                    </w:pPr>
-                    <w:r>
-                      <w:rPr>
-                        <w:noProof/>
-                      </w:rPr>
-                      <w:t>[En línea]. Available: https://catalog.ldc.upenn.edu/docs/LDC95T7/cl93.html.</w:t>
-                    </w:r>
-                  </w:p>
-                </w:tc>
-              </w:tr>
-              <w:tr>
-                <w:trPr>
-                  <w:divId w:val="1388534522"/>
-                  <w:tblCellSpacing w:w="15" w:type="dxa"/>
-                </w:trPr>
-                <w:tc>
-                  <w:tcPr>
-                    <w:tcW w:w="73" w:type="pct"/>
-                    <w:hideMark/>
-                  </w:tcPr>
-                  <w:p>
-                    <w:pPr>
-                      <w:pStyle w:val="Bibliografa"/>
-                      <w:rPr>
-                        <w:noProof/>
-                      </w:rPr>
-                    </w:pPr>
-                    <w:r>
-                      <w:rPr>
-                        <w:noProof/>
-                      </w:rPr>
-                      <w:t xml:space="preserve">[18] </w:t>
-                    </w:r>
-                  </w:p>
-                </w:tc>
-                <w:tc>
-                  <w:tcPr>
-                    <w:tcW w:w="0" w:type="auto"/>
-                    <w:hideMark/>
-                  </w:tcPr>
-                  <w:p>
-                    <w:pPr>
-                      <w:pStyle w:val="Bibliografa"/>
-                      <w:rPr>
-                        <w:noProof/>
-                        <w:lang w:val="en-US"/>
-                      </w:rPr>
-                    </w:pPr>
-                    <w:r>
-                      <w:rPr>
-                        <w:noProof/>
-                        <w:lang w:val="en-US"/>
-                      </w:rPr>
-                      <w:t>Ron Kohavi, George H. John, «Wrappers for feature subset selection,» Mountain View, 1995.</w:t>
-                    </w:r>
-                  </w:p>
-                </w:tc>
-              </w:tr>
-              <w:tr>
-                <w:trPr>
-                  <w:divId w:val="1388534522"/>
-                  <w:tblCellSpacing w:w="15" w:type="dxa"/>
-                </w:trPr>
-                <w:tc>
-                  <w:tcPr>
-                    <w:tcW w:w="73" w:type="pct"/>
-                    <w:hideMark/>
-                  </w:tcPr>
-                  <w:p>
-                    <w:pPr>
-                      <w:pStyle w:val="Bibliografa"/>
-                      <w:rPr>
-                        <w:noProof/>
-                      </w:rPr>
-                    </w:pPr>
-                    <w:r>
-                      <w:rPr>
-                        <w:noProof/>
-                      </w:rPr>
-                      <w:t xml:space="preserve">[19] </w:t>
-                    </w:r>
-                  </w:p>
-                </w:tc>
-                <w:tc>
-                  <w:tcPr>
-                    <w:tcW w:w="0" w:type="auto"/>
-                    <w:hideMark/>
-                  </w:tcPr>
-                  <w:p>
-                    <w:pPr>
-                      <w:pStyle w:val="Bibliografa"/>
-                      <w:rPr>
-                        <w:noProof/>
-                      </w:rPr>
-                    </w:pPr>
-                    <w:r>
-                      <w:rPr>
-                        <w:noProof/>
-                      </w:rPr>
-                      <w:t xml:space="preserve">José Hernández Orallo, M. José Ramírez Quintana César, Introducción a la Minería de Datos. </w:t>
+                      <w:t>[En línea]. Available: http://www.tei-c.org/release/doc/tei-p5-exemplars/pdf/tei_lite.doc.pdf.</w:t>
                     </w:r>
                   </w:p>
                 </w:tc>
@@ -2335,7 +1739,7 @@
             </w:tbl>
             <w:p>
               <w:pPr>
-                <w:divId w:val="1388534522"/>
+                <w:divId w:val="1812290328"/>
                 <w:rPr>
                   <w:rFonts w:eastAsia="Times New Roman"/>
                   <w:noProof/>
@@ -2350,6 +1754,13 @@
                 </w:rPr>
                 <w:fldChar w:fldCharType="end"/>
               </w:r>
+              <w:r>
+                <w:rPr>
+                  <w:b/>
+                  <w:bCs/>
+                </w:rPr>
+                <w:t>Todas las bibliografías se han ido añadiendo a lo largo del documento por lo que están implícitas en dicho documento y no en la bibliografía.</w:t>
+              </w:r>
             </w:p>
           </w:sdtContent>
         </w:sdt>
@@ -2361,9 +1772,9 @@
       </w:pPr>
     </w:p>
     <w:sectPr>
-      <w:headerReference w:type="default" r:id="rId11"/>
-      <w:footerReference w:type="even" r:id="rId12"/>
-      <w:footerReference w:type="default" r:id="rId13"/>
+      <w:headerReference w:type="default" r:id="rId20"/>
+      <w:footerReference w:type="even" r:id="rId21"/>
+      <w:footerReference w:type="default" r:id="rId22"/>
       <w:pgSz w:w="11907" w:h="16839"/>
       <w:pgMar w:top="1440" w:right="1050" w:bottom="1440" w:left="1050" w:header="612" w:footer="459" w:gutter="0"/>
       <w:pgNumType w:start="0"/>
@@ -2376,7 +1787,7 @@
 </file>
 
 <file path=word/endnotes.xml><?xml version="1.0" encoding="utf-8"?>
-<w:endnotes xmlns:wpc="http://schemas.microsoft.com/office/word/2010/wordprocessingCanvas" xmlns:mc="http://schemas.openxmlformats.org/markup-compatibility/2006" xmlns:o="urn:schemas-microsoft-com:office:office" xmlns:r="http://schemas.openxmlformats.org/officeDocument/2006/relationships" xmlns:m="http://schemas.openxmlformats.org/officeDocument/2006/math" xmlns:v="urn:schemas-microsoft-com:vml" xmlns:wp14="http://schemas.microsoft.com/office/word/2010/wordprocessingDrawing" xmlns:wp="http://schemas.openxmlformats.org/drawingml/2006/wordprocessingDrawing" xmlns:w10="urn:schemas-microsoft-com:office:word" xmlns:w="http://schemas.openxmlformats.org/wordprocessingml/2006/main" xmlns:w14="http://schemas.microsoft.com/office/word/2010/wordml" xmlns:w15="http://schemas.microsoft.com/office/word/2012/wordml" xmlns:wpg="http://schemas.microsoft.com/office/word/2010/wordprocessingGroup" xmlns:wpi="http://schemas.microsoft.com/office/word/2010/wordprocessingInk" xmlns:wne="http://schemas.microsoft.com/office/word/2006/wordml" xmlns:wps="http://schemas.microsoft.com/office/word/2010/wordprocessingShape" mc:Ignorable="w14 w15 wp14">
+<w:endnotes xmlns:wpc="http://schemas.microsoft.com/office/word/2010/wordprocessingCanvas" xmlns:cx="http://schemas.microsoft.com/office/drawing/2014/chartex" xmlns:cx1="http://schemas.microsoft.com/office/drawing/2015/9/8/chartex" xmlns:mc="http://schemas.openxmlformats.org/markup-compatibility/2006" xmlns:o="urn:schemas-microsoft-com:office:office" xmlns:r="http://schemas.openxmlformats.org/officeDocument/2006/relationships" xmlns:m="http://schemas.openxmlformats.org/officeDocument/2006/math" xmlns:v="urn:schemas-microsoft-com:vml" xmlns:wp14="http://schemas.microsoft.com/office/word/2010/wordprocessingDrawing" xmlns:wp="http://schemas.openxmlformats.org/drawingml/2006/wordprocessingDrawing" xmlns:w10="urn:schemas-microsoft-com:office:word" xmlns:w="http://schemas.openxmlformats.org/wordprocessingml/2006/main" xmlns:w14="http://schemas.microsoft.com/office/word/2010/wordml" xmlns:w15="http://schemas.microsoft.com/office/word/2012/wordml" xmlns:w16se="http://schemas.microsoft.com/office/word/2015/wordml/symex" xmlns:wpg="http://schemas.microsoft.com/office/word/2010/wordprocessingGroup" xmlns:wpi="http://schemas.microsoft.com/office/word/2010/wordprocessingInk" xmlns:wne="http://schemas.microsoft.com/office/word/2006/wordml" xmlns:wps="http://schemas.microsoft.com/office/word/2010/wordprocessingShape" mc:Ignorable="w14 w15 w16se wp14">
   <w:endnote w:type="separator" w:id="-1">
     <w:p>
       <w:pPr>
@@ -2401,7 +1812,7 @@
 </file>
 
 <file path=word/footer1.xml><?xml version="1.0" encoding="utf-8"?>
-<w:ftr xmlns:wpc="http://schemas.microsoft.com/office/word/2010/wordprocessingCanvas" xmlns:mc="http://schemas.openxmlformats.org/markup-compatibility/2006" xmlns:o="urn:schemas-microsoft-com:office:office" xmlns:r="http://schemas.openxmlformats.org/officeDocument/2006/relationships" xmlns:m="http://schemas.openxmlformats.org/officeDocument/2006/math" xmlns:v="urn:schemas-microsoft-com:vml" xmlns:wp14="http://schemas.microsoft.com/office/word/2010/wordprocessingDrawing" xmlns:wp="http://schemas.openxmlformats.org/drawingml/2006/wordprocessingDrawing" xmlns:w10="urn:schemas-microsoft-com:office:word" xmlns:w="http://schemas.openxmlformats.org/wordprocessingml/2006/main" xmlns:w14="http://schemas.microsoft.com/office/word/2010/wordml" xmlns:w15="http://schemas.microsoft.com/office/word/2012/wordml" xmlns:wpg="http://schemas.microsoft.com/office/word/2010/wordprocessingGroup" xmlns:wpi="http://schemas.microsoft.com/office/word/2010/wordprocessingInk" xmlns:wne="http://schemas.microsoft.com/office/word/2006/wordml" xmlns:wps="http://schemas.microsoft.com/office/word/2010/wordprocessingShape" mc:Ignorable="w14 w15 wp14">
+<w:ftr xmlns:wpc="http://schemas.microsoft.com/office/word/2010/wordprocessingCanvas" xmlns:cx="http://schemas.microsoft.com/office/drawing/2014/chartex" xmlns:cx1="http://schemas.microsoft.com/office/drawing/2015/9/8/chartex" xmlns:mc="http://schemas.openxmlformats.org/markup-compatibility/2006" xmlns:o="urn:schemas-microsoft-com:office:office" xmlns:r="http://schemas.openxmlformats.org/officeDocument/2006/relationships" xmlns:m="http://schemas.openxmlformats.org/officeDocument/2006/math" xmlns:v="urn:schemas-microsoft-com:vml" xmlns:wp14="http://schemas.microsoft.com/office/word/2010/wordprocessingDrawing" xmlns:wp="http://schemas.openxmlformats.org/drawingml/2006/wordprocessingDrawing" xmlns:w10="urn:schemas-microsoft-com:office:word" xmlns:w="http://schemas.openxmlformats.org/wordprocessingml/2006/main" xmlns:w14="http://schemas.microsoft.com/office/word/2010/wordml" xmlns:w15="http://schemas.microsoft.com/office/word/2012/wordml" xmlns:w16se="http://schemas.microsoft.com/office/word/2015/wordml/symex" xmlns:wpg="http://schemas.microsoft.com/office/word/2010/wordprocessingGroup" xmlns:wpi="http://schemas.microsoft.com/office/word/2010/wordprocessingInk" xmlns:wne="http://schemas.microsoft.com/office/word/2006/wordml" xmlns:wps="http://schemas.microsoft.com/office/word/2010/wordprocessingShape" mc:Ignorable="w14 w15 w16se wp14">
   <w:p>
     <w:pPr>
       <w:jc w:val="right"/>
@@ -2544,7 +1955,7 @@
             </wp:inline>
           </w:drawing>
         </mc:Choice>
-        <mc:Fallback xmlns:cx="http://schemas.microsoft.com/office/drawing/2014/chartex" xmlns:cx1="http://schemas.microsoft.com/office/drawing/2015/9/8/chartex" xmlns:w16se="http://schemas.microsoft.com/office/word/2015/wordml/symex">
+        <mc:Fallback>
           <w:pict>
             <v:group w14:anchorId="7618EFEF" id="Grupo 4" o:spid="_x0000_s1026" style="width:183.3pt;height:3.55pt;mso-position-horizontal-relative:char;mso-position-vertical-relative:line" coordorigin="7606,15084" coordsize="3666,71" o:gfxdata="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">
               <v:shapetype id="_x0000_t32" coordsize="21600,21600" o:spt="32" o:oned="t" path="m,l21600,21600e" filled="f">
@@ -2576,7 +1987,7 @@
 </file>
 
 <file path=word/footer2.xml><?xml version="1.0" encoding="utf-8"?>
-<w:ftr xmlns:wpc="http://schemas.microsoft.com/office/word/2010/wordprocessingCanvas" xmlns:mc="http://schemas.openxmlformats.org/markup-compatibility/2006" xmlns:o="urn:schemas-microsoft-com:office:office" xmlns:r="http://schemas.openxmlformats.org/officeDocument/2006/relationships" xmlns:m="http://schemas.openxmlformats.org/officeDocument/2006/math" xmlns:v="urn:schemas-microsoft-com:vml" xmlns:wp14="http://schemas.microsoft.com/office/word/2010/wordprocessingDrawing" xmlns:wp="http://schemas.openxmlformats.org/drawingml/2006/wordprocessingDrawing" xmlns:w10="urn:schemas-microsoft-com:office:word" xmlns:w="http://schemas.openxmlformats.org/wordprocessingml/2006/main" xmlns:w14="http://schemas.microsoft.com/office/word/2010/wordml" xmlns:w15="http://schemas.microsoft.com/office/word/2012/wordml" xmlns:wpg="http://schemas.microsoft.com/office/word/2010/wordprocessingGroup" xmlns:wpi="http://schemas.microsoft.com/office/word/2010/wordprocessingInk" xmlns:wne="http://schemas.microsoft.com/office/word/2006/wordml" xmlns:wps="http://schemas.microsoft.com/office/word/2010/wordprocessingShape" mc:Ignorable="w14 w15 wp14">
+<w:ftr xmlns:wpc="http://schemas.microsoft.com/office/word/2010/wordprocessingCanvas" xmlns:cx="http://schemas.microsoft.com/office/drawing/2014/chartex" xmlns:cx1="http://schemas.microsoft.com/office/drawing/2015/9/8/chartex" xmlns:mc="http://schemas.openxmlformats.org/markup-compatibility/2006" xmlns:o="urn:schemas-microsoft-com:office:office" xmlns:r="http://schemas.openxmlformats.org/officeDocument/2006/relationships" xmlns:m="http://schemas.openxmlformats.org/officeDocument/2006/math" xmlns:v="urn:schemas-microsoft-com:vml" xmlns:wp14="http://schemas.microsoft.com/office/word/2010/wordprocessingDrawing" xmlns:wp="http://schemas.openxmlformats.org/drawingml/2006/wordprocessingDrawing" xmlns:w10="urn:schemas-microsoft-com:office:word" xmlns:w="http://schemas.openxmlformats.org/wordprocessingml/2006/main" xmlns:w14="http://schemas.microsoft.com/office/word/2010/wordml" xmlns:w15="http://schemas.microsoft.com/office/word/2012/wordml" xmlns:w16se="http://schemas.microsoft.com/office/word/2015/wordml/symex" xmlns:wpg="http://schemas.microsoft.com/office/word/2010/wordprocessingGroup" xmlns:wpi="http://schemas.microsoft.com/office/word/2010/wordprocessingInk" xmlns:wne="http://schemas.microsoft.com/office/word/2006/wordml" xmlns:wps="http://schemas.microsoft.com/office/word/2010/wordprocessingShape" mc:Ignorable="w14 w15 w16se wp14">
   <w:p>
     <w:pPr>
       <w:jc w:val="center"/>
@@ -2596,6 +2007,7 @@
     </w:r>
     <w:r>
       <w:rPr>
+        <w:rFonts w:hint="eastAsia"/>
         <w:color w:val="6076B4" w:themeColor="accent1"/>
       </w:rPr>
       <w:fldChar w:fldCharType="separate"/>
@@ -2605,7 +2017,7 @@
         <w:noProof/>
         <w:color w:val="6076B4" w:themeColor="accent1"/>
       </w:rPr>
-      <w:t>Bibliografía</w:t>
+      <w:t>Apartado 3</w:t>
     </w:r>
     <w:r>
       <w:rPr>
@@ -2655,7 +2067,7 @@
         <w:noProof/>
         <w:color w:val="6076B4" w:themeColor="accent1"/>
       </w:rPr>
-      <w:t>7</w:t>
+      <w:t>5</w:t>
     </w:r>
     <w:r>
       <w:rPr>
@@ -2668,7 +2080,7 @@
 </file>
 
 <file path=word/footnotes.xml><?xml version="1.0" encoding="utf-8"?>
-<w:footnotes xmlns:wpc="http://schemas.microsoft.com/office/word/2010/wordprocessingCanvas" xmlns:mc="http://schemas.openxmlformats.org/markup-compatibility/2006" xmlns:o="urn:schemas-microsoft-com:office:office" xmlns:r="http://schemas.openxmlformats.org/officeDocument/2006/relationships" xmlns:m="http://schemas.openxmlformats.org/officeDocument/2006/math" xmlns:v="urn:schemas-microsoft-com:vml" xmlns:wp14="http://schemas.microsoft.com/office/word/2010/wordprocessingDrawing" xmlns:wp="http://schemas.openxmlformats.org/drawingml/2006/wordprocessingDrawing" xmlns:w10="urn:schemas-microsoft-com:office:word" xmlns:w="http://schemas.openxmlformats.org/wordprocessingml/2006/main" xmlns:w14="http://schemas.microsoft.com/office/word/2010/wordml" xmlns:w15="http://schemas.microsoft.com/office/word/2012/wordml" xmlns:wpg="http://schemas.microsoft.com/office/word/2010/wordprocessingGroup" xmlns:wpi="http://schemas.microsoft.com/office/word/2010/wordprocessingInk" xmlns:wne="http://schemas.microsoft.com/office/word/2006/wordml" xmlns:wps="http://schemas.microsoft.com/office/word/2010/wordprocessingShape" mc:Ignorable="w14 w15 wp14">
+<w:footnotes xmlns:wpc="http://schemas.microsoft.com/office/word/2010/wordprocessingCanvas" xmlns:cx="http://schemas.microsoft.com/office/drawing/2014/chartex" xmlns:cx1="http://schemas.microsoft.com/office/drawing/2015/9/8/chartex" xmlns:mc="http://schemas.openxmlformats.org/markup-compatibility/2006" xmlns:o="urn:schemas-microsoft-com:office:office" xmlns:r="http://schemas.openxmlformats.org/officeDocument/2006/relationships" xmlns:m="http://schemas.openxmlformats.org/officeDocument/2006/math" xmlns:v="urn:schemas-microsoft-com:vml" xmlns:wp14="http://schemas.microsoft.com/office/word/2010/wordprocessingDrawing" xmlns:wp="http://schemas.openxmlformats.org/drawingml/2006/wordprocessingDrawing" xmlns:w10="urn:schemas-microsoft-com:office:word" xmlns:w="http://schemas.openxmlformats.org/wordprocessingml/2006/main" xmlns:w14="http://schemas.microsoft.com/office/word/2010/wordml" xmlns:w15="http://schemas.microsoft.com/office/word/2012/wordml" xmlns:w16se="http://schemas.microsoft.com/office/word/2015/wordml/symex" xmlns:wpg="http://schemas.microsoft.com/office/word/2010/wordprocessingGroup" xmlns:wpi="http://schemas.microsoft.com/office/word/2010/wordprocessingInk" xmlns:wne="http://schemas.microsoft.com/office/word/2006/wordml" xmlns:wps="http://schemas.microsoft.com/office/word/2010/wordprocessingShape" mc:Ignorable="w14 w15 w16se wp14">
   <w:footnote w:type="separator" w:id="-1">
     <w:p>
       <w:pPr>
@@ -2693,7 +2105,7 @@
 </file>
 
 <file path=word/header1.xml><?xml version="1.0" encoding="utf-8"?>
-<w:hdr xmlns:wpc="http://schemas.microsoft.com/office/word/2010/wordprocessingCanvas" xmlns:mc="http://schemas.openxmlformats.org/markup-compatibility/2006" xmlns:o="urn:schemas-microsoft-com:office:office" xmlns:r="http://schemas.openxmlformats.org/officeDocument/2006/relationships" xmlns:m="http://schemas.openxmlformats.org/officeDocument/2006/math" xmlns:v="urn:schemas-microsoft-com:vml" xmlns:wp14="http://schemas.microsoft.com/office/word/2010/wordprocessingDrawing" xmlns:wp="http://schemas.openxmlformats.org/drawingml/2006/wordprocessingDrawing" xmlns:w10="urn:schemas-microsoft-com:office:word" xmlns:w="http://schemas.openxmlformats.org/wordprocessingml/2006/main" xmlns:w14="http://schemas.microsoft.com/office/word/2010/wordml" xmlns:w15="http://schemas.microsoft.com/office/word/2012/wordml" xmlns:wpg="http://schemas.microsoft.com/office/word/2010/wordprocessingGroup" xmlns:wpi="http://schemas.microsoft.com/office/word/2010/wordprocessingInk" xmlns:wne="http://schemas.microsoft.com/office/word/2006/wordml" xmlns:wps="http://schemas.microsoft.com/office/word/2010/wordprocessingShape" mc:Ignorable="w14 w15 wp14">
+<w:hdr xmlns:wpc="http://schemas.microsoft.com/office/word/2010/wordprocessingCanvas" xmlns:cx="http://schemas.microsoft.com/office/drawing/2014/chartex" xmlns:cx1="http://schemas.microsoft.com/office/drawing/2015/9/8/chartex" xmlns:mc="http://schemas.openxmlformats.org/markup-compatibility/2006" xmlns:o="urn:schemas-microsoft-com:office:office" xmlns:r="http://schemas.openxmlformats.org/officeDocument/2006/relationships" xmlns:m="http://schemas.openxmlformats.org/officeDocument/2006/math" xmlns:v="urn:schemas-microsoft-com:vml" xmlns:wp14="http://schemas.microsoft.com/office/word/2010/wordprocessingDrawing" xmlns:wp="http://schemas.openxmlformats.org/drawingml/2006/wordprocessingDrawing" xmlns:w10="urn:schemas-microsoft-com:office:word" xmlns:w="http://schemas.openxmlformats.org/wordprocessingml/2006/main" xmlns:w14="http://schemas.microsoft.com/office/word/2010/wordml" xmlns:w15="http://schemas.microsoft.com/office/word/2012/wordml" xmlns:w16se="http://schemas.microsoft.com/office/word/2015/wordml/symex" xmlns:wpg="http://schemas.microsoft.com/office/word/2010/wordprocessingGroup" xmlns:wpi="http://schemas.microsoft.com/office/word/2010/wordprocessingInk" xmlns:wne="http://schemas.microsoft.com/office/word/2006/wordml" xmlns:wps="http://schemas.microsoft.com/office/word/2010/wordprocessingShape" mc:Ignorable="w14 w15 w16se wp14">
   <w:sdt>
     <w:sdtPr>
       <w:rPr>
@@ -2765,8 +2177,8 @@
 </file>
 
 <file path=word/numbering.xml><?xml version="1.0" encoding="utf-8"?>
-<w:numbering xmlns:wpc="http://schemas.microsoft.com/office/word/2010/wordprocessingCanvas" xmlns:mc="http://schemas.openxmlformats.org/markup-compatibility/2006" xmlns:o="urn:schemas-microsoft-com:office:office" xmlns:r="http://schemas.openxmlformats.org/officeDocument/2006/relationships" xmlns:m="http://schemas.openxmlformats.org/officeDocument/2006/math" xmlns:v="urn:schemas-microsoft-com:vml" xmlns:wp14="http://schemas.microsoft.com/office/word/2010/wordprocessingDrawing" xmlns:wp="http://schemas.openxmlformats.org/drawingml/2006/wordprocessingDrawing" xmlns:w10="urn:schemas-microsoft-com:office:word" xmlns:w="http://schemas.openxmlformats.org/wordprocessingml/2006/main" xmlns:w14="http://schemas.microsoft.com/office/word/2010/wordml" xmlns:w15="http://schemas.microsoft.com/office/word/2012/wordml" xmlns:wpg="http://schemas.microsoft.com/office/word/2010/wordprocessingGroup" xmlns:wpi="http://schemas.microsoft.com/office/word/2010/wordprocessingInk" xmlns:wne="http://schemas.microsoft.com/office/word/2006/wordml" xmlns:wps="http://schemas.microsoft.com/office/word/2010/wordprocessingShape" mc:Ignorable="w14 w15 wp14">
-  <w:abstractNum w:abstractNumId="0">
+<w:numbering xmlns:wpc="http://schemas.microsoft.com/office/word/2010/wordprocessingCanvas" xmlns:cx="http://schemas.microsoft.com/office/drawing/2014/chartex" xmlns:cx1="http://schemas.microsoft.com/office/drawing/2015/9/8/chartex" xmlns:mc="http://schemas.openxmlformats.org/markup-compatibility/2006" xmlns:o="urn:schemas-microsoft-com:office:office" xmlns:r="http://schemas.openxmlformats.org/officeDocument/2006/relationships" xmlns:m="http://schemas.openxmlformats.org/officeDocument/2006/math" xmlns:v="urn:schemas-microsoft-com:vml" xmlns:wp14="http://schemas.microsoft.com/office/word/2010/wordprocessingDrawing" xmlns:wp="http://schemas.openxmlformats.org/drawingml/2006/wordprocessingDrawing" xmlns:w10="urn:schemas-microsoft-com:office:word" xmlns:w="http://schemas.openxmlformats.org/wordprocessingml/2006/main" xmlns:w14="http://schemas.microsoft.com/office/word/2010/wordml" xmlns:w15="http://schemas.microsoft.com/office/word/2012/wordml" xmlns:w16se="http://schemas.microsoft.com/office/word/2015/wordml/symex" xmlns:wpg="http://schemas.microsoft.com/office/word/2010/wordprocessingGroup" xmlns:wpi="http://schemas.microsoft.com/office/word/2010/wordprocessingInk" xmlns:wne="http://schemas.microsoft.com/office/word/2006/wordml" xmlns:wps="http://schemas.microsoft.com/office/word/2010/wordprocessingShape" mc:Ignorable="w14 w15 w16se wp14">
+  <w:abstractNum w:abstractNumId="0" w15:restartNumberingAfterBreak="0">
     <w:nsid w:val="09693E28"/>
     <w:multiLevelType w:val="hybridMultilevel"/>
     <w:tmpl w:val="19648D52"/>
@@ -2855,7 +2267,7 @@
       </w:pPr>
     </w:lvl>
   </w:abstractNum>
-  <w:abstractNum w:abstractNumId="1">
+  <w:abstractNum w:abstractNumId="1" w15:restartNumberingAfterBreak="0">
     <w:nsid w:val="0D7C0BFC"/>
     <w:multiLevelType w:val="hybridMultilevel"/>
     <w:tmpl w:val="D11495EC"/>
@@ -2941,7 +2353,7 @@
       </w:pPr>
     </w:lvl>
   </w:abstractNum>
-  <w:abstractNum w:abstractNumId="2">
+  <w:abstractNum w:abstractNumId="2" w15:restartNumberingAfterBreak="0">
     <w:nsid w:val="0F586510"/>
     <w:multiLevelType w:val="hybridMultilevel"/>
     <w:tmpl w:val="D3FCF80C"/>
@@ -3054,7 +2466,182 @@
       </w:rPr>
     </w:lvl>
   </w:abstractNum>
-  <w:abstractNum w:abstractNumId="3">
+  <w:abstractNum w:abstractNumId="3" w15:restartNumberingAfterBreak="0">
+    <w:nsid w:val="21F30EC0"/>
+    <w:multiLevelType w:val="hybridMultilevel"/>
+    <w:tmpl w:val="1088B36A"/>
+    <w:lvl w:ilvl="0" w:tplc="0C0A000F">
+      <w:start w:val="1"/>
+      <w:numFmt w:val="decimal"/>
+      <w:lvlText w:val="%1."/>
+      <w:lvlJc w:val="left"/>
+      <w:pPr>
+        <w:ind w:left="720" w:hanging="360"/>
+      </w:pPr>
+      <w:rPr>
+        <w:rFonts w:hint="default"/>
+      </w:rPr>
+    </w:lvl>
+    <w:lvl w:ilvl="1" w:tplc="0C0A0019" w:tentative="1">
+      <w:start w:val="1"/>
+      <w:numFmt w:val="lowerLetter"/>
+      <w:lvlText w:val="%2."/>
+      <w:lvlJc w:val="left"/>
+      <w:pPr>
+        <w:ind w:left="1440" w:hanging="360"/>
+      </w:pPr>
+    </w:lvl>
+    <w:lvl w:ilvl="2" w:tplc="0C0A001B" w:tentative="1">
+      <w:start w:val="1"/>
+      <w:numFmt w:val="lowerRoman"/>
+      <w:lvlText w:val="%3."/>
+      <w:lvlJc w:val="right"/>
+      <w:pPr>
+        <w:ind w:left="2160" w:hanging="180"/>
+      </w:pPr>
+    </w:lvl>
+    <w:lvl w:ilvl="3" w:tplc="0C0A000F" w:tentative="1">
+      <w:start w:val="1"/>
+      <w:numFmt w:val="decimal"/>
+      <w:lvlText w:val="%4."/>
+      <w:lvlJc w:val="left"/>
+      <w:pPr>
+        <w:ind w:left="2880" w:hanging="360"/>
+      </w:pPr>
+    </w:lvl>
+    <w:lvl w:ilvl="4" w:tplc="0C0A0019" w:tentative="1">
+      <w:start w:val="1"/>
+      <w:numFmt w:val="lowerLetter"/>
+      <w:lvlText w:val="%5."/>
+      <w:lvlJc w:val="left"/>
+      <w:pPr>
+        <w:ind w:left="3600" w:hanging="360"/>
+      </w:pPr>
+    </w:lvl>
+    <w:lvl w:ilvl="5" w:tplc="0C0A001B" w:tentative="1">
+      <w:start w:val="1"/>
+      <w:numFmt w:val="lowerRoman"/>
+      <w:lvlText w:val="%6."/>
+      <w:lvlJc w:val="right"/>
+      <w:pPr>
+        <w:ind w:left="4320" w:hanging="180"/>
+      </w:pPr>
+    </w:lvl>
+    <w:lvl w:ilvl="6" w:tplc="0C0A000F" w:tentative="1">
+      <w:start w:val="1"/>
+      <w:numFmt w:val="decimal"/>
+      <w:lvlText w:val="%7."/>
+      <w:lvlJc w:val="left"/>
+      <w:pPr>
+        <w:ind w:left="5040" w:hanging="360"/>
+      </w:pPr>
+    </w:lvl>
+    <w:lvl w:ilvl="7" w:tplc="0C0A0019" w:tentative="1">
+      <w:start w:val="1"/>
+      <w:numFmt w:val="lowerLetter"/>
+      <w:lvlText w:val="%8."/>
+      <w:lvlJc w:val="left"/>
+      <w:pPr>
+        <w:ind w:left="5760" w:hanging="360"/>
+      </w:pPr>
+    </w:lvl>
+    <w:lvl w:ilvl="8" w:tplc="0C0A001B" w:tentative="1">
+      <w:start w:val="1"/>
+      <w:numFmt w:val="lowerRoman"/>
+      <w:lvlText w:val="%9."/>
+      <w:lvlJc w:val="right"/>
+      <w:pPr>
+        <w:ind w:left="6480" w:hanging="180"/>
+      </w:pPr>
+    </w:lvl>
+  </w:abstractNum>
+  <w:abstractNum w:abstractNumId="4" w15:restartNumberingAfterBreak="0">
+    <w:nsid w:val="3B1B2824"/>
+    <w:multiLevelType w:val="hybridMultilevel"/>
+    <w:tmpl w:val="71228D5A"/>
+    <w:lvl w:ilvl="0" w:tplc="0C0A000F">
+      <w:start w:val="1"/>
+      <w:numFmt w:val="decimal"/>
+      <w:lvlText w:val="%1."/>
+      <w:lvlJc w:val="left"/>
+      <w:pPr>
+        <w:ind w:left="720" w:hanging="360"/>
+      </w:pPr>
+    </w:lvl>
+    <w:lvl w:ilvl="1" w:tplc="0C0A0019" w:tentative="1">
+      <w:start w:val="1"/>
+      <w:numFmt w:val="lowerLetter"/>
+      <w:lvlText w:val="%2."/>
+      <w:lvlJc w:val="left"/>
+      <w:pPr>
+        <w:ind w:left="1440" w:hanging="360"/>
+      </w:pPr>
+    </w:lvl>
+    <w:lvl w:ilvl="2" w:tplc="0C0A001B" w:tentative="1">
+      <w:start w:val="1"/>
+      <w:numFmt w:val="lowerRoman"/>
+      <w:lvlText w:val="%3."/>
+      <w:lvlJc w:val="right"/>
+      <w:pPr>
+        <w:ind w:left="2160" w:hanging="180"/>
+      </w:pPr>
+    </w:lvl>
+    <w:lvl w:ilvl="3" w:tplc="0C0A000F" w:tentative="1">
+      <w:start w:val="1"/>
+      <w:numFmt w:val="decimal"/>
+      <w:lvlText w:val="%4."/>
+      <w:lvlJc w:val="left"/>
+      <w:pPr>
+        <w:ind w:left="2880" w:hanging="360"/>
+      </w:pPr>
+    </w:lvl>
+    <w:lvl w:ilvl="4" w:tplc="0C0A0019" w:tentative="1">
+      <w:start w:val="1"/>
+      <w:numFmt w:val="lowerLetter"/>
+      <w:lvlText w:val="%5."/>
+      <w:lvlJc w:val="left"/>
+      <w:pPr>
+        <w:ind w:left="3600" w:hanging="360"/>
+      </w:pPr>
+    </w:lvl>
+    <w:lvl w:ilvl="5" w:tplc="0C0A001B" w:tentative="1">
+      <w:start w:val="1"/>
+      <w:numFmt w:val="lowerRoman"/>
+      <w:lvlText w:val="%6."/>
+      <w:lvlJc w:val="right"/>
+      <w:pPr>
+        <w:ind w:left="4320" w:hanging="180"/>
+      </w:pPr>
+    </w:lvl>
+    <w:lvl w:ilvl="6" w:tplc="0C0A000F" w:tentative="1">
+      <w:start w:val="1"/>
+      <w:numFmt w:val="decimal"/>
+      <w:lvlText w:val="%7."/>
+      <w:lvlJc w:val="left"/>
+      <w:pPr>
+        <w:ind w:left="5040" w:hanging="360"/>
+      </w:pPr>
+    </w:lvl>
+    <w:lvl w:ilvl="7" w:tplc="0C0A0019" w:tentative="1">
+      <w:start w:val="1"/>
+      <w:numFmt w:val="lowerLetter"/>
+      <w:lvlText w:val="%8."/>
+      <w:lvlJc w:val="left"/>
+      <w:pPr>
+        <w:ind w:left="5760" w:hanging="360"/>
+      </w:pPr>
+    </w:lvl>
+    <w:lvl w:ilvl="8" w:tplc="0C0A001B" w:tentative="1">
+      <w:start w:val="1"/>
+      <w:numFmt w:val="lowerRoman"/>
+      <w:lvlText w:val="%9."/>
+      <w:lvlJc w:val="right"/>
+      <w:pPr>
+        <w:ind w:left="6480" w:hanging="180"/>
+      </w:pPr>
+    </w:lvl>
+  </w:abstractNum>
+  <w:abstractNum w:abstractNumId="5" w15:restartNumberingAfterBreak="0">
     <w:nsid w:val="43374507"/>
     <w:multiLevelType w:val="hybridMultilevel"/>
     <w:tmpl w:val="CD4A3E20"/>
@@ -3167,7 +2754,7 @@
       </w:rPr>
     </w:lvl>
   </w:abstractNum>
-  <w:abstractNum w:abstractNumId="4">
+  <w:abstractNum w:abstractNumId="6" w15:restartNumberingAfterBreak="0">
     <w:nsid w:val="5634535A"/>
     <w:multiLevelType w:val="hybridMultilevel"/>
     <w:tmpl w:val="F140DEF4"/>
@@ -3279,7 +2866,120 @@
       </w:rPr>
     </w:lvl>
   </w:abstractNum>
-  <w:abstractNum w:abstractNumId="5">
+  <w:abstractNum w:abstractNumId="7" w15:restartNumberingAfterBreak="0">
+    <w:nsid w:val="5F3A090F"/>
+    <w:multiLevelType w:val="hybridMultilevel"/>
+    <w:tmpl w:val="6CA2FBFA"/>
+    <w:lvl w:ilvl="0" w:tplc="0C0A0001">
+      <w:start w:val="1"/>
+      <w:numFmt w:val="bullet"/>
+      <w:lvlText w:val=""/>
+      <w:lvlJc w:val="left"/>
+      <w:pPr>
+        <w:ind w:left="720" w:hanging="360"/>
+      </w:pPr>
+      <w:rPr>
+        <w:rFonts w:ascii="Symbol" w:hAnsi="Symbol" w:hint="default"/>
+      </w:rPr>
+    </w:lvl>
+    <w:lvl w:ilvl="1" w:tplc="0C0A0003" w:tentative="1">
+      <w:start w:val="1"/>
+      <w:numFmt w:val="bullet"/>
+      <w:lvlText w:val="o"/>
+      <w:lvlJc w:val="left"/>
+      <w:pPr>
+        <w:ind w:left="1440" w:hanging="360"/>
+      </w:pPr>
+      <w:rPr>
+        <w:rFonts w:ascii="Courier New" w:hAnsi="Courier New" w:cs="Courier New" w:hint="default"/>
+      </w:rPr>
+    </w:lvl>
+    <w:lvl w:ilvl="2" w:tplc="0C0A0005" w:tentative="1">
+      <w:start w:val="1"/>
+      <w:numFmt w:val="bullet"/>
+      <w:lvlText w:val=""/>
+      <w:lvlJc w:val="left"/>
+      <w:pPr>
+        <w:ind w:left="2160" w:hanging="360"/>
+      </w:pPr>
+      <w:rPr>
+        <w:rFonts w:ascii="Wingdings" w:hAnsi="Wingdings" w:hint="default"/>
+      </w:rPr>
+    </w:lvl>
+    <w:lvl w:ilvl="3" w:tplc="0C0A0001" w:tentative="1">
+      <w:start w:val="1"/>
+      <w:numFmt w:val="bullet"/>
+      <w:lvlText w:val=""/>
+      <w:lvlJc w:val="left"/>
+      <w:pPr>
+        <w:ind w:left="2880" w:hanging="360"/>
+      </w:pPr>
+      <w:rPr>
+        <w:rFonts w:ascii="Symbol" w:hAnsi="Symbol" w:hint="default"/>
+      </w:rPr>
+    </w:lvl>
+    <w:lvl w:ilvl="4" w:tplc="0C0A0003" w:tentative="1">
+      <w:start w:val="1"/>
+      <w:numFmt w:val="bullet"/>
+      <w:lvlText w:val="o"/>
+      <w:lvlJc w:val="left"/>
+      <w:pPr>
+        <w:ind w:left="3600" w:hanging="360"/>
+      </w:pPr>
+      <w:rPr>
+        <w:rFonts w:ascii="Courier New" w:hAnsi="Courier New" w:cs="Courier New" w:hint="default"/>
+      </w:rPr>
+    </w:lvl>
+    <w:lvl w:ilvl="5" w:tplc="0C0A0005" w:tentative="1">
+      <w:start w:val="1"/>
+      <w:numFmt w:val="bullet"/>
+      <w:lvlText w:val=""/>
+      <w:lvlJc w:val="left"/>
+      <w:pPr>
+        <w:ind w:left="4320" w:hanging="360"/>
+      </w:pPr>
+      <w:rPr>
+        <w:rFonts w:ascii="Wingdings" w:hAnsi="Wingdings" w:hint="default"/>
+      </w:rPr>
+    </w:lvl>
+    <w:lvl w:ilvl="6" w:tplc="0C0A0001" w:tentative="1">
+      <w:start w:val="1"/>
+      <w:numFmt w:val="bullet"/>
+      <w:lvlText w:val=""/>
+      <w:lvlJc w:val="left"/>
+      <w:pPr>
+        <w:ind w:left="5040" w:hanging="360"/>
+      </w:pPr>
+      <w:rPr>
+        <w:rFonts w:ascii="Symbol" w:hAnsi="Symbol" w:hint="default"/>
+      </w:rPr>
+    </w:lvl>
+    <w:lvl w:ilvl="7" w:tplc="0C0A0003" w:tentative="1">
+      <w:start w:val="1"/>
+      <w:numFmt w:val="bullet"/>
+      <w:lvlText w:val="o"/>
+      <w:lvlJc w:val="left"/>
+      <w:pPr>
+        <w:ind w:left="5760" w:hanging="360"/>
+      </w:pPr>
+      <w:rPr>
+        <w:rFonts w:ascii="Courier New" w:hAnsi="Courier New" w:cs="Courier New" w:hint="default"/>
+      </w:rPr>
+    </w:lvl>
+    <w:lvl w:ilvl="8" w:tplc="0C0A0005" w:tentative="1">
+      <w:start w:val="1"/>
+      <w:numFmt w:val="bullet"/>
+      <w:lvlText w:val=""/>
+      <w:lvlJc w:val="left"/>
+      <w:pPr>
+        <w:ind w:left="6480" w:hanging="360"/>
+      </w:pPr>
+      <w:rPr>
+        <w:rFonts w:ascii="Wingdings" w:hAnsi="Wingdings" w:hint="default"/>
+      </w:rPr>
+    </w:lvl>
+  </w:abstractNum>
+  <w:abstractNum w:abstractNumId="8" w15:restartNumberingAfterBreak="0">
     <w:nsid w:val="61862BB7"/>
     <w:multiLevelType w:val="hybridMultilevel"/>
     <w:tmpl w:val="7DBE41BA"/>
@@ -3391,7 +3091,7 @@
       </w:rPr>
     </w:lvl>
   </w:abstractNum>
-  <w:abstractNum w:abstractNumId="6">
+  <w:abstractNum w:abstractNumId="9" w15:restartNumberingAfterBreak="0">
     <w:nsid w:val="6ABD2E11"/>
     <w:multiLevelType w:val="hybridMultilevel"/>
     <w:tmpl w:val="10D666E0"/>
@@ -3503,7 +3203,7 @@
       </w:rPr>
     </w:lvl>
   </w:abstractNum>
-  <w:abstractNum w:abstractNumId="7">
+  <w:abstractNum w:abstractNumId="10" w15:restartNumberingAfterBreak="0">
     <w:nsid w:val="73DD38A3"/>
     <w:multiLevelType w:val="hybridMultilevel"/>
     <w:tmpl w:val="EDC4379E"/>
@@ -3589,7 +3289,96 @@
       </w:pPr>
     </w:lvl>
   </w:abstractNum>
-  <w:abstractNum w:abstractNumId="8">
+  <w:abstractNum w:abstractNumId="11" w15:restartNumberingAfterBreak="0">
+    <w:nsid w:val="784D7226"/>
+    <w:multiLevelType w:val="hybridMultilevel"/>
+    <w:tmpl w:val="1088B36A"/>
+    <w:lvl w:ilvl="0" w:tplc="0C0A000F">
+      <w:start w:val="1"/>
+      <w:numFmt w:val="decimal"/>
+      <w:lvlText w:val="%1."/>
+      <w:lvlJc w:val="left"/>
+      <w:pPr>
+        <w:ind w:left="720" w:hanging="360"/>
+      </w:pPr>
+      <w:rPr>
+        <w:rFonts w:hint="default"/>
+      </w:rPr>
+    </w:lvl>
+    <w:lvl w:ilvl="1" w:tplc="0C0A0019" w:tentative="1">
+      <w:start w:val="1"/>
+      <w:numFmt w:val="lowerLetter"/>
+      <w:lvlText w:val="%2."/>
+      <w:lvlJc w:val="left"/>
+      <w:pPr>
+        <w:ind w:left="1440" w:hanging="360"/>
+      </w:pPr>
+    </w:lvl>
+    <w:lvl w:ilvl="2" w:tplc="0C0A001B" w:tentative="1">
+      <w:start w:val="1"/>
+      <w:numFmt w:val="lowerRoman"/>
+      <w:lvlText w:val="%3."/>
+      <w:lvlJc w:val="right"/>
+      <w:pPr>
+        <w:ind w:left="2160" w:hanging="180"/>
+      </w:pPr>
+    </w:lvl>
+    <w:lvl w:ilvl="3" w:tplc="0C0A000F" w:tentative="1">
+      <w:start w:val="1"/>
+      <w:numFmt w:val="decimal"/>
+      <w:lvlText w:val="%4."/>
+      <w:lvlJc w:val="left"/>
+      <w:pPr>
+        <w:ind w:left="2880" w:hanging="360"/>
+      </w:pPr>
+    </w:lvl>
+    <w:lvl w:ilvl="4" w:tplc="0C0A0019" w:tentative="1">
+      <w:start w:val="1"/>
+      <w:numFmt w:val="lowerLetter"/>
+      <w:lvlText w:val="%5."/>
+      <w:lvlJc w:val="left"/>
+      <w:pPr>
+        <w:ind w:left="3600" w:hanging="360"/>
+      </w:pPr>
+    </w:lvl>
+    <w:lvl w:ilvl="5" w:tplc="0C0A001B" w:tentative="1">
+      <w:start w:val="1"/>
+      <w:numFmt w:val="lowerRoman"/>
+      <w:lvlText w:val="%6."/>
+      <w:lvlJc w:val="right"/>
+      <w:pPr>
+        <w:ind w:left="4320" w:hanging="180"/>
+      </w:pPr>
+    </w:lvl>
+    <w:lvl w:ilvl="6" w:tplc="0C0A000F" w:tentative="1">
+      <w:start w:val="1"/>
+      <w:numFmt w:val="decimal"/>
+      <w:lvlText w:val="%7."/>
+      <w:lvlJc w:val="left"/>
+      <w:pPr>
+        <w:ind w:left="5040" w:hanging="360"/>
+      </w:pPr>
+    </w:lvl>
+    <w:lvl w:ilvl="7" w:tplc="0C0A0019" w:tentative="1">
+      <w:start w:val="1"/>
+      <w:numFmt w:val="lowerLetter"/>
+      <w:lvlText w:val="%8."/>
+      <w:lvlJc w:val="left"/>
+      <w:pPr>
+        <w:ind w:left="5760" w:hanging="360"/>
+      </w:pPr>
+    </w:lvl>
+    <w:lvl w:ilvl="8" w:tplc="0C0A001B" w:tentative="1">
+      <w:start w:val="1"/>
+      <w:numFmt w:val="lowerRoman"/>
+      <w:lvlText w:val="%9."/>
+      <w:lvlJc w:val="right"/>
+      <w:pPr>
+        <w:ind w:left="6480" w:hanging="180"/>
+      </w:pPr>
+    </w:lvl>
+  </w:abstractNum>
+  <w:abstractNum w:abstractNumId="12" w15:restartNumberingAfterBreak="0">
     <w:nsid w:val="789657B5"/>
     <w:multiLevelType w:val="hybridMultilevel"/>
     <w:tmpl w:val="ED86B90E"/>
@@ -3702,7 +3491,7 @@
       </w:rPr>
     </w:lvl>
   </w:abstractNum>
-  <w:abstractNum w:abstractNumId="9">
+  <w:abstractNum w:abstractNumId="13" w15:restartNumberingAfterBreak="0">
     <w:nsid w:val="791F7E28"/>
     <w:multiLevelType w:val="hybridMultilevel"/>
     <w:tmpl w:val="0FFEDAAE"/>
@@ -3815,7 +3604,7 @@
       </w:rPr>
     </w:lvl>
   </w:abstractNum>
-  <w:abstractNum w:abstractNumId="10">
+  <w:abstractNum w:abstractNumId="14" w15:restartNumberingAfterBreak="0">
     <w:nsid w:val="79F333BA"/>
     <w:multiLevelType w:val="hybridMultilevel"/>
     <w:tmpl w:val="4DE84C3E"/>
@@ -3928,7 +3717,7 @@
       </w:rPr>
     </w:lvl>
   </w:abstractNum>
-  <w:abstractNum w:abstractNumId="11">
+  <w:abstractNum w:abstractNumId="15" w15:restartNumberingAfterBreak="0">
     <w:nsid w:val="7E1B37DA"/>
     <w:multiLevelType w:val="hybridMultilevel"/>
     <w:tmpl w:val="CA548228"/>
@@ -4015,28 +3804,28 @@
     </w:lvl>
   </w:abstractNum>
   <w:num w:numId="1">
-    <w:abstractNumId w:val="6"/>
+    <w:abstractNumId w:val="9"/>
   </w:num>
   <w:num w:numId="2">
-    <w:abstractNumId w:val="5"/>
+    <w:abstractNumId w:val="8"/>
   </w:num>
   <w:num w:numId="3">
     <w:abstractNumId w:val="0"/>
   </w:num>
   <w:num w:numId="4">
-    <w:abstractNumId w:val="9"/>
+    <w:abstractNumId w:val="13"/>
   </w:num>
   <w:num w:numId="5">
-    <w:abstractNumId w:val="3"/>
+    <w:abstractNumId w:val="5"/>
   </w:num>
   <w:num w:numId="6">
-    <w:abstractNumId w:val="11"/>
+    <w:abstractNumId w:val="15"/>
   </w:num>
   <w:num w:numId="7">
-    <w:abstractNumId w:val="10"/>
+    <w:abstractNumId w:val="14"/>
   </w:num>
   <w:num w:numId="8">
-    <w:abstractNumId w:val="4"/>
+    <w:abstractNumId w:val="6"/>
   </w:num>
   <w:num w:numId="9">
     <w:abstractNumId w:val="2"/>
@@ -4045,16 +3834,28 @@
     <w:abstractNumId w:val="1"/>
   </w:num>
   <w:num w:numId="11">
-    <w:abstractNumId w:val="8"/>
+    <w:abstractNumId w:val="12"/>
   </w:num>
   <w:num w:numId="12">
+    <w:abstractNumId w:val="10"/>
+  </w:num>
+  <w:num w:numId="13">
+    <w:abstractNumId w:val="4"/>
+  </w:num>
+  <w:num w:numId="14">
+    <w:abstractNumId w:val="3"/>
+  </w:num>
+  <w:num w:numId="15">
+    <w:abstractNumId w:val="11"/>
+  </w:num>
+  <w:num w:numId="16">
     <w:abstractNumId w:val="7"/>
   </w:num>
 </w:numbering>
 </file>
 
 <file path=word/styles.xml><?xml version="1.0" encoding="utf-8"?>
-<w:styles xmlns:mc="http://schemas.openxmlformats.org/markup-compatibility/2006" xmlns:r="http://schemas.openxmlformats.org/officeDocument/2006/relationships" xmlns:w="http://schemas.openxmlformats.org/wordprocessingml/2006/main" xmlns:w14="http://schemas.microsoft.com/office/word/2010/wordml" xmlns:w15="http://schemas.microsoft.com/office/word/2012/wordml" mc:Ignorable="w14 w15">
+<w:styles xmlns:mc="http://schemas.openxmlformats.org/markup-compatibility/2006" xmlns:r="http://schemas.openxmlformats.org/officeDocument/2006/relationships" xmlns:w="http://schemas.openxmlformats.org/wordprocessingml/2006/main" xmlns:w14="http://schemas.microsoft.com/office/word/2010/wordml" xmlns:w15="http://schemas.microsoft.com/office/word/2012/wordml" xmlns:w16se="http://schemas.microsoft.com/office/word/2015/wordml/symex" mc:Ignorable="w14 w15 w16se">
   <w:docDefaults>
     <w:rPrDefault>
       <w:rPr>
@@ -4715,11 +4516,11 @@
       <w:sz w:val="23"/>
     </w:rPr>
   </w:style>
-  <w:style w:type="paragraph" w:styleId="Puesto">
+  <w:style w:type="paragraph" w:styleId="Ttulo">
     <w:name w:val="Title"/>
     <w:basedOn w:val="Normal"/>
     <w:next w:val="Normal"/>
-    <w:link w:val="PuestoCar"/>
+    <w:link w:val="TtuloCar"/>
     <w:uiPriority w:val="10"/>
     <w:qFormat/>
     <w:pPr>
@@ -4737,10 +4538,10 @@
       <w14:cntxtAlts/>
     </w:rPr>
   </w:style>
-  <w:style w:type="character" w:customStyle="1" w:styleId="PuestoCar">
-    <w:name w:val="Puesto Car"/>
+  <w:style w:type="character" w:customStyle="1" w:styleId="TtuloCar">
+    <w:name w:val="Título Car"/>
     <w:basedOn w:val="Fuentedeprrafopredeter"/>
-    <w:link w:val="Puesto"/>
+    <w:link w:val="Ttulo"/>
     <w:uiPriority w:val="10"/>
     <w:rPr>
       <w:rFonts w:asciiTheme="majorHAnsi" w:eastAsiaTheme="majorEastAsia" w:hAnsiTheme="majorHAnsi" w:cstheme="majorBidi"/>
@@ -5134,7 +4935,7 @@
       <w:spacing w:val="10"/>
     </w:rPr>
   </w:style>
-  <w:style w:type="paragraph" w:styleId="TtulodeTDC">
+  <w:style w:type="paragraph" w:styleId="TtuloTDC">
     <w:name w:val="TOC Heading"/>
     <w:basedOn w:val="Ttulo1"/>
     <w:next w:val="Normal"/>
@@ -5375,7 +5176,6 @@
       <w:spacing w:after="0" w:line="240" w:lineRule="auto"/>
     </w:pPr>
     <w:tblPr>
-      <w:tblInd w:w="0" w:type="dxa"/>
       <w:tblBorders>
         <w:top w:val="single" w:sz="4" w:space="0" w:color="auto"/>
         <w:left w:val="single" w:sz="4" w:space="0" w:color="auto"/>
@@ -5384,12 +5184,6 @@
         <w:insideH w:val="single" w:sz="4" w:space="0" w:color="auto"/>
         <w:insideV w:val="single" w:sz="4" w:space="0" w:color="auto"/>
       </w:tblBorders>
-      <w:tblCellMar>
-        <w:top w:w="0" w:type="dxa"/>
-        <w:left w:w="108" w:type="dxa"/>
-        <w:bottom w:w="0" w:type="dxa"/>
-        <w:right w:w="108" w:type="dxa"/>
-      </w:tblCellMar>
     </w:tblPr>
   </w:style>
   <w:style w:type="paragraph" w:styleId="Bibliografa">
@@ -5404,7 +5198,7 @@
 </file>
 
 <file path=word/glossary/document.xml><?xml version="1.0" encoding="utf-8"?>
-<w:glossaryDocument xmlns:wpc="http://schemas.microsoft.com/office/word/2010/wordprocessingCanvas" xmlns:mc="http://schemas.openxmlformats.org/markup-compatibility/2006" xmlns:o="urn:schemas-microsoft-com:office:office" xmlns:r="http://schemas.openxmlformats.org/officeDocument/2006/relationships" xmlns:m="http://schemas.openxmlformats.org/officeDocument/2006/math" xmlns:v="urn:schemas-microsoft-com:vml" xmlns:wp14="http://schemas.microsoft.com/office/word/2010/wordprocessingDrawing" xmlns:wp="http://schemas.openxmlformats.org/drawingml/2006/wordprocessingDrawing" xmlns:w10="urn:schemas-microsoft-com:office:word" xmlns:w="http://schemas.openxmlformats.org/wordprocessingml/2006/main" xmlns:w14="http://schemas.microsoft.com/office/word/2010/wordml" xmlns:w15="http://schemas.microsoft.com/office/word/2012/wordml" xmlns:wpg="http://schemas.microsoft.com/office/word/2010/wordprocessingGroup" xmlns:wpi="http://schemas.microsoft.com/office/word/2010/wordprocessingInk" xmlns:wne="http://schemas.microsoft.com/office/word/2006/wordml" xmlns:wps="http://schemas.microsoft.com/office/word/2010/wordprocessingShape" mc:Ignorable="w14 w15 wp14">
+<w:glossaryDocument xmlns:wpc="http://schemas.microsoft.com/office/word/2010/wordprocessingCanvas" xmlns:cx="http://schemas.microsoft.com/office/drawing/2014/chartex" xmlns:cx1="http://schemas.microsoft.com/office/drawing/2015/9/8/chartex" xmlns:mc="http://schemas.openxmlformats.org/markup-compatibility/2006" xmlns:o="urn:schemas-microsoft-com:office:office" xmlns:r="http://schemas.openxmlformats.org/officeDocument/2006/relationships" xmlns:m="http://schemas.openxmlformats.org/officeDocument/2006/math" xmlns:v="urn:schemas-microsoft-com:vml" xmlns:wp14="http://schemas.microsoft.com/office/word/2010/wordprocessingDrawing" xmlns:wp="http://schemas.openxmlformats.org/drawingml/2006/wordprocessingDrawing" xmlns:w10="urn:schemas-microsoft-com:office:word" xmlns:w="http://schemas.openxmlformats.org/wordprocessingml/2006/main" xmlns:w14="http://schemas.microsoft.com/office/word/2010/wordml" xmlns:w15="http://schemas.microsoft.com/office/word/2012/wordml" xmlns:w16se="http://schemas.microsoft.com/office/word/2015/wordml/symex" xmlns:wpg="http://schemas.microsoft.com/office/word/2010/wordprocessingGroup" xmlns:wpi="http://schemas.microsoft.com/office/word/2010/wordprocessingInk" xmlns:wne="http://schemas.microsoft.com/office/word/2006/wordml" xmlns:wps="http://schemas.microsoft.com/office/word/2010/wordprocessingShape" mc:Ignorable="w14 w15 w16se wp14">
   <w:docParts>
     <w:docPart>
       <w:docPartPr>
@@ -5499,7 +5293,7 @@
 </file>
 
 <file path=word/glossary/fontTable.xml><?xml version="1.0" encoding="utf-8"?>
-<w:fonts xmlns:mc="http://schemas.openxmlformats.org/markup-compatibility/2006" xmlns:r="http://schemas.openxmlformats.org/officeDocument/2006/relationships" xmlns:w="http://schemas.openxmlformats.org/wordprocessingml/2006/main" xmlns:w14="http://schemas.microsoft.com/office/word/2010/wordml" xmlns:w15="http://schemas.microsoft.com/office/word/2012/wordml" mc:Ignorable="w14 w15">
+<w:fonts xmlns:mc="http://schemas.openxmlformats.org/markup-compatibility/2006" xmlns:r="http://schemas.openxmlformats.org/officeDocument/2006/relationships" xmlns:w="http://schemas.openxmlformats.org/wordprocessingml/2006/main" xmlns:w14="http://schemas.microsoft.com/office/word/2010/wordml" xmlns:w15="http://schemas.microsoft.com/office/word/2012/wordml" xmlns:w16se="http://schemas.microsoft.com/office/word/2015/wordml/symex" mc:Ignorable="w14 w15 w16se">
   <w:font w:name="Times New Roman">
     <w:panose1 w:val="02020603050405020304"/>
     <w:charset w:val="00"/>
@@ -5574,7 +5368,7 @@
 </file>
 
 <file path=word/glossary/settings.xml><?xml version="1.0" encoding="utf-8"?>
-<w:settings xmlns:mc="http://schemas.openxmlformats.org/markup-compatibility/2006" xmlns:o="urn:schemas-microsoft-com:office:office" xmlns:r="http://schemas.openxmlformats.org/officeDocument/2006/relationships" xmlns:m="http://schemas.openxmlformats.org/officeDocument/2006/math" xmlns:v="urn:schemas-microsoft-com:vml" xmlns:w10="urn:schemas-microsoft-com:office:word" xmlns:w="http://schemas.openxmlformats.org/wordprocessingml/2006/main" xmlns:w14="http://schemas.microsoft.com/office/word/2010/wordml" xmlns:w15="http://schemas.microsoft.com/office/word/2012/wordml" xmlns:sl="http://schemas.openxmlformats.org/schemaLibrary/2006/main" mc:Ignorable="w14 w15">
+<w:settings xmlns:mc="http://schemas.openxmlformats.org/markup-compatibility/2006" xmlns:o="urn:schemas-microsoft-com:office:office" xmlns:r="http://schemas.openxmlformats.org/officeDocument/2006/relationships" xmlns:m="http://schemas.openxmlformats.org/officeDocument/2006/math" xmlns:v="urn:schemas-microsoft-com:vml" xmlns:w10="urn:schemas-microsoft-com:office:word" xmlns:w="http://schemas.openxmlformats.org/wordprocessingml/2006/main" xmlns:w14="http://schemas.microsoft.com/office/word/2010/wordml" xmlns:w15="http://schemas.microsoft.com/office/word/2012/wordml" xmlns:w16se="http://schemas.microsoft.com/office/word/2015/wordml/symex" xmlns:sl="http://schemas.openxmlformats.org/schemaLibrary/2006/main" mc:Ignorable="w14 w15 w16se">
   <w:view w:val="normal"/>
   <w:defaultTabStop w:val="708"/>
   <w:hyphenationZone w:val="425"/>
@@ -5596,6 +5390,7 @@
     <w:rsid w:val="004C55D9"/>
     <w:rsid w:val="004E1CB3"/>
     <w:rsid w:val="005143B7"/>
+    <w:rsid w:val="006102EF"/>
     <w:rsid w:val="0078298B"/>
     <w:rsid w:val="007A3228"/>
     <w:rsid w:val="00860591"/>
@@ -5634,7 +5429,7 @@
 </file>
 
 <file path=word/glossary/styles.xml><?xml version="1.0" encoding="utf-8"?>
-<w:styles xmlns:mc="http://schemas.openxmlformats.org/markup-compatibility/2006" xmlns:r="http://schemas.openxmlformats.org/officeDocument/2006/relationships" xmlns:w="http://schemas.openxmlformats.org/wordprocessingml/2006/main" xmlns:w14="http://schemas.microsoft.com/office/word/2010/wordml" xmlns:w15="http://schemas.microsoft.com/office/word/2012/wordml" mc:Ignorable="w14 w15">
+<w:styles xmlns:mc="http://schemas.openxmlformats.org/markup-compatibility/2006" xmlns:r="http://schemas.openxmlformats.org/officeDocument/2006/relationships" xmlns:w="http://schemas.openxmlformats.org/wordprocessingml/2006/main" xmlns:w14="http://schemas.microsoft.com/office/word/2010/wordml" xmlns:w15="http://schemas.microsoft.com/office/word/2012/wordml" xmlns:w16se="http://schemas.microsoft.com/office/word/2015/wordml/symex" mc:Ignorable="w14 w15 w16se">
   <w:docDefaults>
     <w:rPrDefault>
       <w:rPr>
@@ -6176,7 +5971,7 @@
 </file>
 
 <file path=word/glossary/webSettings.xml><?xml version="1.0" encoding="utf-8"?>
-<w:webSettings xmlns:mc="http://schemas.openxmlformats.org/markup-compatibility/2006" xmlns:r="http://schemas.openxmlformats.org/officeDocument/2006/relationships" xmlns:w="http://schemas.openxmlformats.org/wordprocessingml/2006/main" xmlns:w14="http://schemas.microsoft.com/office/word/2010/wordml" xmlns:w15="http://schemas.microsoft.com/office/word/2012/wordml" mc:Ignorable="w14 w15">
+<w:webSettings xmlns:mc="http://schemas.openxmlformats.org/markup-compatibility/2006" xmlns:r="http://schemas.openxmlformats.org/officeDocument/2006/relationships" xmlns:w="http://schemas.openxmlformats.org/wordprocessingml/2006/main" xmlns:w14="http://schemas.microsoft.com/office/word/2010/wordml" xmlns:w15="http://schemas.microsoft.com/office/word/2012/wordml" xmlns:w16se="http://schemas.microsoft.com/office/word/2015/wordml/symex" mc:Ignorable="w14 w15 w16se">
   <w:optimizeForBrowser/>
   <w:allowPNG/>
 </w:webSettings>
@@ -6495,192 +6290,11 @@
 <file path=customXml/item4.xml><?xml version="1.0" encoding="utf-8"?>
 <b:Sources xmlns:b="http://schemas.openxmlformats.org/officeDocument/2006/bibliography" SelectedStyle="\IEEE2006OfficeOnline.xsl" StyleName="IEEE" Version="2006">
   <b:Source>
-    <b:Tag>Ron95</b:Tag>
-    <b:SourceType>Report</b:SourceType>
-    <b:Guid>{909E9109-D0EB-42C7-9696-D0CE9B952221}</b:Guid>
-    <b:Title>Wrappers for feature subset selection</b:Title>
-    <b:Year>1995</b:Year>
-    <b:City>Mountain View</b:City>
-    <b:Author>
-      <b:Author>
-        <b:Corporate>Ron Kohavi, George H. John</b:Corporate>
-      </b:Author>
-    </b:Author>
-    <b:RefOrder>18</b:RefOrder>
-  </b:Source>
-  <b:Source>
-    <b:Tag>Jos</b:Tag>
-    <b:SourceType>Book</b:SourceType>
-    <b:Guid>{DCD3ADC5-A45F-4ED8-A729-FA94B4513729}</b:Guid>
-    <b:Title>Introducción a la Minería de Datos</b:Title>
-    <b:Author>
-      <b:Author>
-        <b:Corporate>José Hernández Orallo, M. José Ramírez Quintana César</b:Corporate>
-      </b:Author>
-    </b:Author>
-    <b:RefOrder>19</b:RefOrder>
-  </b:Source>
-  <b:Source>
-    <b:Tag>browncorpus</b:Tag>
+    <b:Tag>pdf_TEI_Lite</b:Tag>
     <b:SourceType>DocumentFromInternetSite</b:SourceType>
-    <b:Guid>{4CEA6973-9F4B-4F09-9B55-722E4C3D51A9}</b:Guid>
-    <b:Title>aclweb</b:Title>
-    <b:URL>http://www.aclweb.org/anthology/C80-1006</b:URL>
-    <b:Author>
-      <b:Author>
-        <b:NameList>
-          <b:Person>
-            <b:Last>Kucera</b:Last>
-            <b:First>Francis</b:First>
-            <b:Middle>y</b:Middle>
-          </b:Person>
-        </b:NameList>
-      </b:Author>
-    </b:Author>
-    <b:RefOrder>2</b:RefOrder>
-  </b:Source>
-  <b:Source>
-    <b:Tag>LingisticaDeCorpus</b:Tag>
-    <b:SourceType>DocumentFromInternetSite</b:SourceType>
-    <b:Guid>{0F6AF995-8A97-4FE9-BC6E-9FCD11C78221}</b:Guid>
-    <b:Author>
-      <b:Author>
-        <b:NameList>
-          <b:Person>
-            <b:Last>Rojo</b:Last>
-            <b:First>Guillermo</b:First>
-          </b:Person>
-        </b:NameList>
-      </b:Author>
-    </b:Author>
-    <b:URL>https://gramatica.usc.es/~grojo/Publicaciones/Lgca_corpus_lgca_espanol.pdf</b:URL>
+    <b:Guid>{11C8A6B4-7ED0-4E89-AF41-AAE3003E3A51}</b:Guid>
+    <b:URL>http://www.tei-c.org/release/doc/tei-p5-exemplars/pdf/tei_lite.doc.pdf</b:URL>
     <b:RefOrder>1</b:RefOrder>
-  </b:Source>
-  <b:Source>
-    <b:Tag>OlgaKHOKOVSKAIA</b:Tag>
-    <b:SourceType>DocumentFromInternetSite</b:SourceType>
-    <b:Guid>{4DCC428A-12E6-4CD8-8857-51A1D91494B7}</b:Guid>
-    <b:Author>
-      <b:Author>
-        <b:NameList>
-          <b:Person>
-            <b:Last>KHOKOVSKAIA</b:Last>
-            <b:First>Olga</b:First>
-          </b:Person>
-        </b:NameList>
-      </b:Author>
-    </b:Author>
-    <b:URL>http://radio.feld.cvut.cz/conf/poster/proceedings/Poster_2017/Section_HS/HS_018_Kholkovskaia.pdf</b:URL>
-    <b:RefOrder>4</b:RefOrder>
-  </b:Source>
-  <b:Source>
-    <b:Tag>AnneLindebjerg</b:Tag>
-    <b:SourceType>InternetSite</b:SourceType>
-    <b:Guid>{0580DC50-7489-4B0A-8F86-4F0749C2198D}</b:Guid>
-    <b:URL>http://www.hit.uib.no/icame/brown/bcm.html</b:URL>
-    <b:Author>
-      <b:Author>
-        <b:NameList>
-          <b:Person>
-            <b:Last>Lindebjerg</b:Last>
-            <b:First>Anne</b:First>
-          </b:Person>
-        </b:NameList>
-      </b:Author>
-    </b:Author>
-    <b:RefOrder>3</b:RefOrder>
-  </b:Source>
-  <b:Source>
-    <b:Tag>treebank</b:Tag>
-    <b:SourceType>DocumentFromInternetSite</b:SourceType>
-    <b:Guid>{6A2C2FD6-9B6E-4C85-BE4C-B08A529DD75F}</b:Guid>
-    <b:Title>books.google</b:Title>
-    <b:URL>https://books.google.es/books?id=r3xyBgAAQBAJ&amp;pg=PA238&amp;lpg=PA238&amp;dq=thematics+penn+treebank&amp;source=bl&amp;ots=rI5UVySG3q&amp;sig=gVXpUTbH7dacg8NVA52idx_LtHM&amp;hl=en&amp;sa=X&amp;ved=0ahUKEwiPuaaB5rnYAhWKwbwKHWy1AqQQ6AEIMDAB#v=onepage&amp;q=thematics%20penn%20treebank&amp;f=false</b:URL>
-    <b:RefOrder>12</b:RefOrder>
-  </b:Source>
-  <b:Source>
-    <b:Tag>tipos_etiqueta_treebank</b:Tag>
-    <b:SourceType>InternetSite</b:SourceType>
-    <b:Guid>{02DF5459-B62A-46D3-B105-0EBA2762DB45}</b:Guid>
-    <b:URL>https://www.ling.upenn.edu/courses/Fall_2003/ling001/penn_treebank_pos.html</b:URL>
-    <b:RefOrder>15</b:RefOrder>
-  </b:Source>
-  <b:Source>
-    <b:Tag>etiquetas_treebank</b:Tag>
-    <b:SourceType>InternetSite</b:SourceType>
-    <b:Guid>{1AFE3EF1-30C6-4D49-A887-EFC5BB509E33}</b:Guid>
-    <b:URL>https://www.clips.uantwerpen.be/pages/mbsp-tags</b:URL>
-    <b:RefOrder>16</b:RefOrder>
-  </b:Source>
-  <b:Source>
-    <b:Tag>brown_corpus_wiki</b:Tag>
-    <b:SourceType>InternetSite</b:SourceType>
-    <b:Guid>{CF5AABB8-FE07-4FE6-9432-55E7472AB110}</b:Guid>
-    <b:URL>https://en.wikipedia.org/wiki/Brown_Corpus</b:URL>
-    <b:RefOrder>5</b:RefOrder>
-  </b:Source>
-  <b:Source>
-    <b:Tag>treebanksintax1</b:Tag>
-    <b:SourceType>InternetSite</b:SourceType>
-    <b:Guid>{64978BE1-A421-4C0E-909D-2F78B0803EDE}</b:Guid>
-    <b:URL>http://www.lllf.uam.es/~sandoval/UAMTreebank.html</b:URL>
-    <b:RefOrder>9</b:RefOrder>
-  </b:Source>
-  <b:Source>
-    <b:Tag>treebank_sintax2</b:Tag>
-    <b:SourceType>InternetSite</b:SourceType>
-    <b:Guid>{FF2BC393-E5AD-4337-9A48-007735192AB0}</b:Guid>
-    <b:URL>http://clic.ub.edu/</b:URL>
-    <b:RefOrder>10</b:RefOrder>
-  </b:Source>
-  <b:Source>
-    <b:Tag>treebankwikiespanish</b:Tag>
-    <b:SourceType>InternetSite</b:SourceType>
-    <b:Guid>{D8DB2623-79A4-43D8-9604-116808B56A4B}</b:Guid>
-    <b:URL>https://es.wikipedia.org/wiki/TreeBank</b:URL>
-    <b:RefOrder>11</b:RefOrder>
-  </b:Source>
-  <b:Source>
-    <b:Tag>syntacticyposTreebank</b:Tag>
-    <b:SourceType>DocumentFromInternetSite</b:SourceType>
-    <b:Guid>{BB482673-5ACD-4327-949B-739D3C49C602}</b:Guid>
-    <b:URL>http://citeseerx.ist.psu.edu/viewdoc/download?doi=10.1.1.9.8216&amp;rep=rep1&amp;type=pdf</b:URL>
-    <b:RefOrder>13</b:RefOrder>
-  </b:Source>
-  <b:Source>
-    <b:Tag>susanneCorpusDoc</b:Tag>
-    <b:SourceType>InternetSite</b:SourceType>
-    <b:Guid>{9E0150EB-6D9C-449F-8E04-DDF936422536}</b:Guid>
-    <b:URL>https://www.grsampson.net/SueDoc.html</b:URL>
-    <b:RefOrder>14</b:RefOrder>
-  </b:Source>
-  <b:Source>
-    <b:Tag>tematicas_treebank</b:Tag>
-    <b:SourceType>InternetSite</b:SourceType>
-    <b:Guid>{59B661EE-7821-4E67-AFF6-A03D53DBE6A9}</b:Guid>
-    <b:URL>https://catalog.ldc.upenn.edu/docs/LDC95T7/cl93.html</b:URL>
-    <b:RefOrder>17</b:RefOrder>
-  </b:Source>
-  <b:Source>
-    <b:Tag>susanne_corpus</b:Tag>
-    <b:SourceType>InternetSite</b:SourceType>
-    <b:Guid>{4CD0F279-AEF1-4026-BAF5-5C412FDC6C5F}</b:Guid>
-    <b:URL>https://www.grsampson.net/SueDoc.html</b:URL>
-    <b:RefOrder>7</b:RefOrder>
-  </b:Source>
-  <b:Source>
-    <b:Tag>susanne_corpus2</b:Tag>
-    <b:SourceType>InternetSite</b:SourceType>
-    <b:Guid>{B435B81C-D30B-496E-87AB-86B05A0835BB}</b:Guid>
-    <b:URL>https://www1.essex.ac.uk/linguistics/external/clmt/w3c/corpus_ling/content/corpora/list/public/susanne.html</b:URL>
-    <b:RefOrder>6</b:RefOrder>
-  </b:Source>
-  <b:Source>
-    <b:Tag>susanne_corpus3</b:Tag>
-    <b:SourceType>InternetSite</b:SourceType>
-    <b:Guid>{F40E0F52-EECE-425C-9AB3-207291EE51C9}</b:Guid>
-    <b:URL>https://research.csc.fi/-/susanne-corpus</b:URL>
-    <b:RefOrder>8</b:RefOrder>
   </b:Source>
 </b:Sources>
 </file>
@@ -6710,7 +6324,7 @@
 </file>
 
 <file path=customXml/itemProps4.xml><?xml version="1.0" encoding="utf-8"?>
-<ds:datastoreItem xmlns:ds="http://schemas.openxmlformats.org/officeDocument/2006/customXml" ds:itemID="{A862141A-3576-45F6-8BD5-800A39D4AF2D}">
+<ds:datastoreItem xmlns:ds="http://schemas.openxmlformats.org/officeDocument/2006/customXml" ds:itemID="{2BC30B8A-CB0C-433D-B055-2F358ADB6E97}">
   <ds:schemaRefs>
     <ds:schemaRef ds:uri="http://schemas.openxmlformats.org/officeDocument/2006/bibliography"/>
   </ds:schemaRefs>

</xml_diff>